<commit_message>
Aula Banco de Dados 20/10
</commit_message>
<xml_diff>
--- a/SENAI/BANCO_DE_DADOS/ATIVIDADES/Somativas/ANDREW CLARCK.docx
+++ b/SENAI/BANCO_DE_DADOS/ATIVIDADES/Somativas/ANDREW CLARCK.docx
@@ -40,19 +40,7 @@
           <w:szCs w:val="48"/>
           <w:lang w:eastAsia="pt-BR"/>
         </w:rPr>
-        <w:t>Somativa</w:t>
-      </w:r>
-      <w:r>
-        <w:rPr>
-          <w:rFonts w:ascii="Arial" w:eastAsia="Times New Roman" w:hAnsi="Arial" w:cs="Arial"/>
-          <w:b/>
-          <w:color w:val="202124"/>
-          <w:kern w:val="36"/>
-          <w:sz w:val="40"/>
-          <w:szCs w:val="48"/>
-          <w:lang w:eastAsia="pt-BR"/>
-        </w:rPr>
-        <w:t xml:space="preserve"> 01</w:t>
+        <w:t>Somativa 01</w:t>
       </w:r>
       <w:r>
         <w:rPr>
@@ -132,6 +120,7 @@
         <w:rPr>
           <w:rFonts w:ascii="Arial" w:hAnsi="Arial" w:cs="Arial"/>
           <w:b/>
+          <w:noProof/>
           <w:sz w:val="28"/>
         </w:rPr>
         <w:drawing>
@@ -170,148 +159,419 @@
           </wp:inline>
         </w:drawing>
       </w:r>
-    </w:p>
-    <w:p>
-      <w:pPr>
-        <w:rPr>
-          <w:rFonts w:ascii="Arial" w:hAnsi="Arial" w:cs="Arial"/>
-          <w:b/>
-          <w:sz w:val="28"/>
-        </w:rPr>
-      </w:pPr>
-    </w:p>
-    <w:p>
-      <w:pPr>
-        <w:rPr>
-          <w:rFonts w:ascii="Arial" w:hAnsi="Arial" w:cs="Arial"/>
-          <w:b/>
-          <w:sz w:val="28"/>
-        </w:rPr>
-      </w:pPr>
-    </w:p>
-    <w:p>
-      <w:pPr>
-        <w:rPr>
-          <w:rFonts w:ascii="Arial" w:hAnsi="Arial" w:cs="Arial"/>
-          <w:b/>
-          <w:sz w:val="28"/>
-        </w:rPr>
-      </w:pPr>
-    </w:p>
-    <w:p>
-      <w:pPr>
-        <w:rPr>
-          <w:rFonts w:ascii="Arial" w:hAnsi="Arial" w:cs="Arial"/>
-          <w:b/>
-          <w:sz w:val="28"/>
-        </w:rPr>
-      </w:pPr>
-    </w:p>
-    <w:p>
-      <w:pPr>
-        <w:rPr>
-          <w:rFonts w:ascii="Arial" w:hAnsi="Arial" w:cs="Arial"/>
-          <w:b/>
-          <w:sz w:val="28"/>
-        </w:rPr>
-      </w:pPr>
-    </w:p>
-    <w:p>
-      <w:pPr>
-        <w:rPr>
-          <w:rFonts w:ascii="Arial" w:hAnsi="Arial" w:cs="Arial"/>
-          <w:b/>
-          <w:sz w:val="28"/>
-        </w:rPr>
-      </w:pPr>
-    </w:p>
-    <w:p>
-      <w:pPr>
-        <w:rPr>
-          <w:rFonts w:ascii="Arial" w:hAnsi="Arial" w:cs="Arial"/>
-          <w:b/>
-          <w:sz w:val="28"/>
-        </w:rPr>
-      </w:pPr>
-    </w:p>
-    <w:p>
-      <w:pPr>
-        <w:rPr>
-          <w:rFonts w:ascii="Arial" w:hAnsi="Arial" w:cs="Arial"/>
-          <w:b/>
-          <w:sz w:val="28"/>
-        </w:rPr>
-      </w:pPr>
-    </w:p>
-    <w:p>
-      <w:pPr>
-        <w:rPr>
-          <w:rFonts w:ascii="Arial" w:hAnsi="Arial" w:cs="Arial"/>
-          <w:b/>
-          <w:sz w:val="28"/>
-        </w:rPr>
-      </w:pPr>
-    </w:p>
-    <w:p>
-      <w:pPr>
-        <w:rPr>
-          <w:rFonts w:ascii="Arial" w:hAnsi="Arial" w:cs="Arial"/>
-          <w:b/>
-          <w:sz w:val="28"/>
-        </w:rPr>
-      </w:pPr>
-    </w:p>
-    <w:p>
-      <w:pPr>
-        <w:rPr>
-          <w:rFonts w:ascii="Arial" w:hAnsi="Arial" w:cs="Arial"/>
-          <w:b/>
-          <w:sz w:val="28"/>
-        </w:rPr>
-      </w:pPr>
-    </w:p>
-    <w:p>
-      <w:pPr>
-        <w:rPr>
-          <w:rFonts w:ascii="Arial" w:hAnsi="Arial" w:cs="Arial"/>
-          <w:b/>
-          <w:sz w:val="28"/>
-        </w:rPr>
-      </w:pPr>
-    </w:p>
-    <w:p>
-      <w:pPr>
-        <w:rPr>
-          <w:rFonts w:ascii="Arial" w:hAnsi="Arial" w:cs="Arial"/>
-          <w:b/>
-          <w:sz w:val="28"/>
-        </w:rPr>
-      </w:pPr>
-    </w:p>
-    <w:p>
-      <w:pPr>
-        <w:rPr>
-          <w:rFonts w:ascii="Arial" w:hAnsi="Arial" w:cs="Arial"/>
-          <w:b/>
-          <w:sz w:val="28"/>
-        </w:rPr>
-      </w:pPr>
-    </w:p>
-    <w:p>
-      <w:pPr>
-        <w:rPr>
-          <w:rFonts w:ascii="Arial" w:hAnsi="Arial" w:cs="Arial"/>
-          <w:b/>
-          <w:sz w:val="28"/>
-        </w:rPr>
-      </w:pPr>
-      <w:r>
-        <w:rPr>
-          <w:rFonts w:ascii="Arial" w:hAnsi="Arial" w:cs="Arial"/>
-          <w:b/>
-          <w:sz w:val="28"/>
-        </w:rPr>
-        <w:lastRenderedPageBreak/>
+      <w:r>
+        <w:rPr>
+          <w:rFonts w:ascii="Arial" w:hAnsi="Arial" w:cs="Arial"/>
+          <w:b/>
+          <w:sz w:val="28"/>
+        </w:rPr>
+        <w:t xml:space="preserve"> </w:t>
+      </w:r>
+    </w:p>
+    <w:p>
+      <w:pPr>
+        <w:rPr>
+          <w:rFonts w:ascii="Arial" w:hAnsi="Arial" w:cs="Arial"/>
+          <w:b/>
+          <w:sz w:val="28"/>
+        </w:rPr>
+      </w:pPr>
+      <w:r>
+        <w:rPr>
+          <w:rFonts w:ascii="Arial" w:hAnsi="Arial" w:cs="Arial"/>
+          <w:b/>
+          <w:sz w:val="28"/>
+        </w:rPr>
+        <w:t>Erro</w:t>
+      </w:r>
+      <w:r>
+        <w:rPr>
+          <w:rFonts w:ascii="Arial" w:hAnsi="Arial" w:cs="Arial"/>
+          <w:b/>
+          <w:sz w:val="28"/>
+        </w:rPr>
+        <w:t>s</w:t>
+      </w:r>
+      <w:r>
+        <w:rPr>
+          <w:rFonts w:ascii="Arial" w:hAnsi="Arial" w:cs="Arial"/>
+          <w:b/>
+          <w:sz w:val="28"/>
+        </w:rPr>
+        <w:t xml:space="preserve"> (aprimorar)</w:t>
+      </w:r>
+      <w:r>
+        <w:rPr>
+          <w:rFonts w:ascii="Arial" w:hAnsi="Arial" w:cs="Arial"/>
+          <w:b/>
+          <w:sz w:val="28"/>
+        </w:rPr>
+        <w:t xml:space="preserve">: </w:t>
+      </w:r>
+      <w:r>
+        <w:rPr>
+          <w:rFonts w:ascii="Arial" w:hAnsi="Arial" w:cs="Arial"/>
+          <w:b/>
+          <w:sz w:val="28"/>
+        </w:rPr>
+        <w:t xml:space="preserve">1 - </w:t>
+      </w:r>
+      <w:r>
+        <w:rPr>
+          <w:rFonts w:ascii="Arial" w:hAnsi="Arial" w:cs="Arial"/>
+          <w:b/>
+          <w:sz w:val="28"/>
+        </w:rPr>
+        <w:t xml:space="preserve">Cardinalidade entre </w:t>
+      </w:r>
+      <w:r>
+        <w:rPr>
+          <w:rFonts w:ascii="Arial" w:hAnsi="Arial" w:cs="Arial"/>
+          <w:b/>
+          <w:sz w:val="28"/>
+        </w:rPr>
+        <w:t>Livros</w:t>
+      </w:r>
+      <w:r>
+        <w:rPr>
+          <w:rFonts w:ascii="Arial" w:hAnsi="Arial" w:cs="Arial"/>
+          <w:b/>
+          <w:sz w:val="28"/>
+        </w:rPr>
+        <w:t xml:space="preserve"> e </w:t>
+      </w:r>
+      <w:r>
+        <w:rPr>
+          <w:rFonts w:ascii="Arial" w:hAnsi="Arial" w:cs="Arial"/>
+          <w:b/>
+          <w:sz w:val="28"/>
+        </w:rPr>
+        <w:t>Exemplares (discordância com modelo lógico</w:t>
+      </w:r>
+      <w:r>
+        <w:rPr>
+          <w:rFonts w:ascii="Arial" w:hAnsi="Arial" w:cs="Arial"/>
+          <w:b/>
+          <w:sz w:val="28"/>
+        </w:rPr>
+        <w:t>)</w:t>
+      </w:r>
+    </w:p>
+    <w:p>
+      <w:pPr>
+        <w:rPr>
+          <w:rFonts w:ascii="Arial" w:hAnsi="Arial" w:cs="Arial"/>
+          <w:b/>
+          <w:sz w:val="28"/>
+        </w:rPr>
+      </w:pPr>
+      <w:r>
+        <w:rPr>
+          <w:rFonts w:ascii="Arial" w:hAnsi="Arial" w:cs="Arial"/>
+          <w:b/>
+          <w:sz w:val="28"/>
+        </w:rPr>
+        <w:t>2 – Atributo “</w:t>
+      </w:r>
+      <w:proofErr w:type="spellStart"/>
+      <w:r>
+        <w:rPr>
+          <w:rFonts w:ascii="Arial" w:hAnsi="Arial" w:cs="Arial"/>
+          <w:b/>
+          <w:sz w:val="28"/>
+        </w:rPr>
+        <w:t>id_emprestimo</w:t>
+      </w:r>
+      <w:proofErr w:type="spellEnd"/>
+      <w:r>
+        <w:rPr>
+          <w:rFonts w:ascii="Arial" w:hAnsi="Arial" w:cs="Arial"/>
+          <w:b/>
+          <w:sz w:val="28"/>
+        </w:rPr>
+        <w:t>”</w:t>
+      </w:r>
+      <w:r>
+        <w:rPr>
+          <w:rFonts w:ascii="Arial" w:hAnsi="Arial" w:cs="Arial"/>
+          <w:b/>
+          <w:sz w:val="28"/>
+        </w:rPr>
+        <w:t xml:space="preserve"> (chave primária)</w:t>
+      </w:r>
+      <w:r>
+        <w:rPr>
+          <w:rFonts w:ascii="Arial" w:hAnsi="Arial" w:cs="Arial"/>
+          <w:b/>
+          <w:sz w:val="28"/>
+        </w:rPr>
+        <w:t xml:space="preserve"> faltando</w:t>
+      </w:r>
+    </w:p>
+    <w:p>
+      <w:pPr>
+        <w:rPr>
+          <w:rFonts w:ascii="Arial" w:hAnsi="Arial" w:cs="Arial"/>
+          <w:b/>
+          <w:sz w:val="28"/>
+        </w:rPr>
+      </w:pPr>
+      <w:r>
+        <w:rPr>
+          <w:rFonts w:ascii="Arial" w:hAnsi="Arial" w:cs="Arial"/>
+          <w:b/>
+          <w:sz w:val="28"/>
+        </w:rPr>
+        <w:t>Correção:</w:t>
+      </w:r>
+    </w:p>
+    <w:p>
+      <w:pPr>
+        <w:rPr>
+          <w:rFonts w:ascii="Arial" w:hAnsi="Arial" w:cs="Arial"/>
+          <w:b/>
+          <w:sz w:val="28"/>
+        </w:rPr>
+      </w:pPr>
+      <w:proofErr w:type="gramStart"/>
+      <w:r>
+        <w:rPr>
+          <w:rFonts w:ascii="Arial" w:hAnsi="Arial" w:cs="Arial"/>
+          <w:b/>
+          <w:sz w:val="28"/>
+        </w:rPr>
+        <w:t>Livro</w:t>
+      </w:r>
+      <w:r>
+        <w:rPr>
+          <w:rFonts w:ascii="Arial" w:hAnsi="Arial" w:cs="Arial"/>
+          <w:b/>
+          <w:sz w:val="28"/>
+        </w:rPr>
+        <w:t>s</w:t>
+      </w:r>
+      <w:r>
+        <w:rPr>
+          <w:rFonts w:ascii="Arial" w:hAnsi="Arial" w:cs="Arial"/>
+          <w:b/>
+          <w:sz w:val="28"/>
+        </w:rPr>
+        <w:t>(</w:t>
+      </w:r>
+      <w:proofErr w:type="gramEnd"/>
+      <w:r>
+        <w:rPr>
+          <w:rFonts w:ascii="Arial" w:hAnsi="Arial" w:cs="Arial"/>
+          <w:b/>
+          <w:sz w:val="28"/>
+        </w:rPr>
+        <w:t>1,</w:t>
+      </w:r>
+      <w:r>
+        <w:rPr>
+          <w:rFonts w:ascii="Arial" w:hAnsi="Arial" w:cs="Arial"/>
+          <w:b/>
+          <w:sz w:val="28"/>
+        </w:rPr>
+        <w:t>1</w:t>
+      </w:r>
+      <w:r>
+        <w:rPr>
+          <w:rFonts w:ascii="Arial" w:hAnsi="Arial" w:cs="Arial"/>
+          <w:b/>
+          <w:sz w:val="28"/>
+        </w:rPr>
+        <w:t xml:space="preserve">) </w:t>
+      </w:r>
+      <w:r>
+        <w:rPr>
+          <w:rFonts w:ascii="Arial" w:hAnsi="Arial" w:cs="Arial"/>
+          <w:b/>
+          <w:sz w:val="28"/>
+        </w:rPr>
+        <w:sym w:font="Wingdings" w:char="F0E0"/>
+      </w:r>
+      <w:r>
+        <w:rPr>
+          <w:rFonts w:ascii="Arial" w:hAnsi="Arial" w:cs="Arial"/>
+          <w:b/>
+          <w:sz w:val="28"/>
+        </w:rPr>
+        <w:t xml:space="preserve"> (</w:t>
+      </w:r>
+      <w:r>
+        <w:rPr>
+          <w:rFonts w:ascii="Arial" w:hAnsi="Arial" w:cs="Arial"/>
+          <w:b/>
+          <w:sz w:val="28"/>
+        </w:rPr>
+        <w:t>0</w:t>
+      </w:r>
+      <w:r>
+        <w:rPr>
+          <w:rFonts w:ascii="Arial" w:hAnsi="Arial" w:cs="Arial"/>
+          <w:b/>
+          <w:sz w:val="28"/>
+        </w:rPr>
+        <w:t>,</w:t>
+      </w:r>
+      <w:r>
+        <w:rPr>
+          <w:rFonts w:ascii="Arial" w:hAnsi="Arial" w:cs="Arial"/>
+          <w:b/>
+          <w:sz w:val="28"/>
+        </w:rPr>
+        <w:t>n</w:t>
+      </w:r>
+      <w:r>
+        <w:rPr>
+          <w:rFonts w:ascii="Arial" w:hAnsi="Arial" w:cs="Arial"/>
+          <w:b/>
+          <w:sz w:val="28"/>
+        </w:rPr>
+        <w:t>)Exemplares</w:t>
+      </w:r>
+    </w:p>
+    <w:p>
+      <w:pPr>
+        <w:rPr>
+          <w:rFonts w:ascii="Arial" w:hAnsi="Arial" w:cs="Arial"/>
+          <w:b/>
+          <w:sz w:val="28"/>
+        </w:rPr>
+      </w:pPr>
+    </w:p>
+    <w:p>
+      <w:pPr>
+        <w:rPr>
+          <w:rFonts w:ascii="Arial" w:hAnsi="Arial" w:cs="Arial"/>
+          <w:b/>
+          <w:sz w:val="28"/>
+        </w:rPr>
+      </w:pPr>
+    </w:p>
+    <w:p>
+      <w:pPr>
+        <w:rPr>
+          <w:rFonts w:ascii="Arial" w:hAnsi="Arial" w:cs="Arial"/>
+          <w:b/>
+          <w:sz w:val="28"/>
+        </w:rPr>
+      </w:pPr>
+    </w:p>
+    <w:p>
+      <w:pPr>
+        <w:rPr>
+          <w:rFonts w:ascii="Arial" w:hAnsi="Arial" w:cs="Arial"/>
+          <w:b/>
+          <w:sz w:val="28"/>
+        </w:rPr>
+      </w:pPr>
+    </w:p>
+    <w:p>
+      <w:pPr>
+        <w:rPr>
+          <w:rFonts w:ascii="Arial" w:hAnsi="Arial" w:cs="Arial"/>
+          <w:b/>
+          <w:sz w:val="28"/>
+        </w:rPr>
+      </w:pPr>
+    </w:p>
+    <w:p>
+      <w:pPr>
+        <w:rPr>
+          <w:rFonts w:ascii="Arial" w:hAnsi="Arial" w:cs="Arial"/>
+          <w:b/>
+          <w:sz w:val="28"/>
+        </w:rPr>
+      </w:pPr>
+    </w:p>
+    <w:p>
+      <w:pPr>
+        <w:rPr>
+          <w:rFonts w:ascii="Arial" w:hAnsi="Arial" w:cs="Arial"/>
+          <w:b/>
+          <w:sz w:val="28"/>
+        </w:rPr>
+      </w:pPr>
+    </w:p>
+    <w:p>
+      <w:pPr>
+        <w:rPr>
+          <w:rFonts w:ascii="Arial" w:hAnsi="Arial" w:cs="Arial"/>
+          <w:b/>
+          <w:sz w:val="28"/>
+        </w:rPr>
+      </w:pPr>
+    </w:p>
+    <w:p>
+      <w:pPr>
+        <w:rPr>
+          <w:rFonts w:ascii="Arial" w:hAnsi="Arial" w:cs="Arial"/>
+          <w:b/>
+          <w:sz w:val="28"/>
+        </w:rPr>
+      </w:pPr>
+    </w:p>
+    <w:p>
+      <w:pPr>
+        <w:rPr>
+          <w:rFonts w:ascii="Arial" w:hAnsi="Arial" w:cs="Arial"/>
+          <w:b/>
+          <w:sz w:val="28"/>
+        </w:rPr>
+      </w:pPr>
+    </w:p>
+    <w:p>
+      <w:pPr>
+        <w:rPr>
+          <w:rFonts w:ascii="Arial" w:hAnsi="Arial" w:cs="Arial"/>
+          <w:b/>
+          <w:sz w:val="28"/>
+        </w:rPr>
+      </w:pPr>
+    </w:p>
+    <w:p>
+      <w:pPr>
+        <w:rPr>
+          <w:rFonts w:ascii="Arial" w:hAnsi="Arial" w:cs="Arial"/>
+          <w:b/>
+          <w:sz w:val="28"/>
+        </w:rPr>
+      </w:pPr>
+    </w:p>
+    <w:p>
+      <w:pPr>
+        <w:rPr>
+          <w:rFonts w:ascii="Arial" w:hAnsi="Arial" w:cs="Arial"/>
+          <w:b/>
+          <w:sz w:val="28"/>
+        </w:rPr>
+      </w:pPr>
+    </w:p>
+    <w:p>
+      <w:pPr>
+        <w:rPr>
+          <w:rFonts w:ascii="Arial" w:hAnsi="Arial" w:cs="Arial"/>
+          <w:b/>
+          <w:sz w:val="28"/>
+        </w:rPr>
+      </w:pPr>
+    </w:p>
+    <w:p>
+      <w:pPr>
+        <w:rPr>
+          <w:rFonts w:ascii="Arial" w:hAnsi="Arial" w:cs="Arial"/>
+          <w:b/>
+          <w:sz w:val="28"/>
+        </w:rPr>
+      </w:pPr>
+      <w:r>
+        <w:rPr>
+          <w:rFonts w:ascii="Arial" w:hAnsi="Arial" w:cs="Arial"/>
+          <w:b/>
+          <w:sz w:val="28"/>
+        </w:rPr>
         <w:t>Lógico (parte 02):</w:t>
       </w:r>
     </w:p>
@@ -327,6 +587,7 @@
         <w:rPr>
           <w:rFonts w:ascii="Arial" w:hAnsi="Arial" w:cs="Arial"/>
           <w:b/>
+          <w:noProof/>
           <w:sz w:val="28"/>
         </w:rPr>
         <w:drawing>
@@ -374,237 +635,312 @@
           <w:sz w:val="28"/>
         </w:rPr>
       </w:pPr>
-    </w:p>
-    <w:p>
-      <w:pPr>
-        <w:rPr>
-          <w:rFonts w:ascii="Arial" w:hAnsi="Arial" w:cs="Arial"/>
-          <w:b/>
-          <w:sz w:val="28"/>
-        </w:rPr>
-      </w:pPr>
-    </w:p>
-    <w:p>
-      <w:pPr>
-        <w:rPr>
-          <w:rFonts w:ascii="Arial" w:hAnsi="Arial" w:cs="Arial"/>
-          <w:b/>
-          <w:sz w:val="28"/>
-        </w:rPr>
-      </w:pPr>
-    </w:p>
-    <w:p>
-      <w:pPr>
-        <w:rPr>
-          <w:rFonts w:ascii="Arial" w:hAnsi="Arial" w:cs="Arial"/>
-          <w:b/>
-          <w:sz w:val="28"/>
-        </w:rPr>
-      </w:pPr>
-    </w:p>
-    <w:p>
-      <w:pPr>
-        <w:rPr>
-          <w:rFonts w:ascii="Arial" w:hAnsi="Arial" w:cs="Arial"/>
-          <w:b/>
-          <w:sz w:val="28"/>
-        </w:rPr>
-      </w:pPr>
-    </w:p>
-    <w:p>
-      <w:pPr>
-        <w:rPr>
-          <w:rFonts w:ascii="Arial" w:hAnsi="Arial" w:cs="Arial"/>
-          <w:b/>
-          <w:sz w:val="28"/>
-        </w:rPr>
-      </w:pPr>
-    </w:p>
-    <w:p>
-      <w:pPr>
-        <w:rPr>
-          <w:rFonts w:ascii="Arial" w:hAnsi="Arial" w:cs="Arial"/>
-          <w:b/>
-          <w:sz w:val="28"/>
-        </w:rPr>
-      </w:pPr>
-    </w:p>
-    <w:p>
-      <w:pPr>
-        <w:rPr>
-          <w:rFonts w:ascii="Arial" w:hAnsi="Arial" w:cs="Arial"/>
-          <w:b/>
-          <w:sz w:val="28"/>
-        </w:rPr>
-      </w:pPr>
-    </w:p>
-    <w:p>
-      <w:pPr>
-        <w:rPr>
-          <w:rFonts w:ascii="Arial" w:hAnsi="Arial" w:cs="Arial"/>
-          <w:b/>
-          <w:sz w:val="28"/>
-        </w:rPr>
-      </w:pPr>
-    </w:p>
-    <w:p>
-      <w:pPr>
-        <w:rPr>
-          <w:rFonts w:ascii="Arial" w:hAnsi="Arial" w:cs="Arial"/>
-          <w:b/>
-          <w:sz w:val="28"/>
-        </w:rPr>
-      </w:pPr>
-    </w:p>
-    <w:p>
-      <w:pPr>
-        <w:rPr>
-          <w:rFonts w:ascii="Arial" w:hAnsi="Arial" w:cs="Arial"/>
-          <w:b/>
-          <w:sz w:val="28"/>
-        </w:rPr>
-      </w:pPr>
-    </w:p>
-    <w:p>
-      <w:pPr>
-        <w:rPr>
-          <w:rFonts w:ascii="Arial" w:hAnsi="Arial" w:cs="Arial"/>
-          <w:b/>
-          <w:sz w:val="28"/>
-        </w:rPr>
-      </w:pPr>
-    </w:p>
-    <w:p>
-      <w:pPr>
-        <w:rPr>
-          <w:rFonts w:ascii="Arial" w:hAnsi="Arial" w:cs="Arial"/>
-          <w:b/>
-          <w:sz w:val="28"/>
-        </w:rPr>
-      </w:pPr>
-    </w:p>
-    <w:p>
-      <w:pPr>
-        <w:rPr>
-          <w:rFonts w:ascii="Arial" w:hAnsi="Arial" w:cs="Arial"/>
-          <w:b/>
-          <w:sz w:val="28"/>
-        </w:rPr>
-      </w:pPr>
-    </w:p>
-    <w:p>
-      <w:pPr>
-        <w:rPr>
-          <w:rFonts w:ascii="Arial" w:hAnsi="Arial" w:cs="Arial"/>
-          <w:b/>
-          <w:sz w:val="28"/>
-        </w:rPr>
-      </w:pPr>
-    </w:p>
-    <w:p>
-      <w:pPr>
-        <w:rPr>
-          <w:rFonts w:ascii="Arial" w:hAnsi="Arial" w:cs="Arial"/>
-          <w:b/>
-          <w:sz w:val="28"/>
-        </w:rPr>
-      </w:pPr>
-    </w:p>
-    <w:p>
-      <w:pPr>
-        <w:rPr>
-          <w:rFonts w:ascii="Arial" w:hAnsi="Arial" w:cs="Arial"/>
-          <w:b/>
-          <w:sz w:val="28"/>
-        </w:rPr>
-      </w:pPr>
-    </w:p>
-    <w:p>
-      <w:pPr>
-        <w:rPr>
-          <w:rFonts w:ascii="Arial" w:hAnsi="Arial" w:cs="Arial"/>
-          <w:b/>
-          <w:sz w:val="28"/>
-        </w:rPr>
-      </w:pPr>
-    </w:p>
-    <w:p>
-      <w:pPr>
-        <w:rPr>
-          <w:rFonts w:ascii="Arial" w:hAnsi="Arial" w:cs="Arial"/>
-          <w:b/>
-          <w:sz w:val="28"/>
-        </w:rPr>
-      </w:pPr>
-    </w:p>
-    <w:p>
-      <w:pPr>
-        <w:rPr>
-          <w:rFonts w:ascii="Arial" w:hAnsi="Arial" w:cs="Arial"/>
-          <w:b/>
-          <w:sz w:val="28"/>
-        </w:rPr>
-      </w:pPr>
-    </w:p>
-    <w:p>
-      <w:pPr>
-        <w:rPr>
-          <w:rFonts w:ascii="Arial" w:hAnsi="Arial" w:cs="Arial"/>
-          <w:b/>
-          <w:sz w:val="28"/>
-        </w:rPr>
-      </w:pPr>
-    </w:p>
-    <w:p>
-      <w:pPr>
-        <w:rPr>
-          <w:rFonts w:ascii="Arial" w:hAnsi="Arial" w:cs="Arial"/>
-          <w:b/>
-          <w:sz w:val="28"/>
-        </w:rPr>
-      </w:pPr>
-    </w:p>
-    <w:p>
-      <w:pPr>
-        <w:rPr>
-          <w:rFonts w:ascii="Arial" w:hAnsi="Arial" w:cs="Arial"/>
-          <w:b/>
-          <w:sz w:val="28"/>
-        </w:rPr>
-      </w:pPr>
-    </w:p>
-    <w:p>
-      <w:pPr>
-        <w:rPr>
-          <w:rFonts w:ascii="Arial" w:hAnsi="Arial" w:cs="Arial"/>
-          <w:b/>
-          <w:sz w:val="28"/>
-        </w:rPr>
-      </w:pPr>
-    </w:p>
-    <w:p>
-      <w:pPr>
-        <w:rPr>
-          <w:rFonts w:ascii="Arial" w:hAnsi="Arial" w:cs="Arial"/>
-          <w:b/>
-          <w:sz w:val="28"/>
-        </w:rPr>
-      </w:pPr>
-    </w:p>
-    <w:p>
-      <w:pPr>
-        <w:rPr>
-          <w:rFonts w:ascii="Arial" w:hAnsi="Arial" w:cs="Arial"/>
-          <w:b/>
-          <w:sz w:val="28"/>
-        </w:rPr>
-      </w:pPr>
-      <w:r>
-        <w:rPr>
-          <w:rFonts w:ascii="Arial" w:hAnsi="Arial" w:cs="Arial"/>
-          <w:b/>
-          <w:sz w:val="28"/>
-        </w:rPr>
+      <w:r>
+        <w:rPr>
+          <w:rFonts w:ascii="Arial" w:hAnsi="Arial" w:cs="Arial"/>
+          <w:b/>
+          <w:sz w:val="28"/>
+        </w:rPr>
+        <w:t>Erro</w:t>
+      </w:r>
+      <w:r>
+        <w:rPr>
+          <w:rFonts w:ascii="Arial" w:hAnsi="Arial" w:cs="Arial"/>
+          <w:b/>
+          <w:sz w:val="28"/>
+        </w:rPr>
+        <w:t>s (aprimorar)</w:t>
+      </w:r>
+      <w:r>
+        <w:rPr>
+          <w:rFonts w:ascii="Arial" w:hAnsi="Arial" w:cs="Arial"/>
+          <w:b/>
+          <w:sz w:val="28"/>
+        </w:rPr>
+        <w:t xml:space="preserve">: </w:t>
+      </w:r>
+      <w:r>
+        <w:rPr>
+          <w:rFonts w:ascii="Arial" w:hAnsi="Arial" w:cs="Arial"/>
+          <w:b/>
+          <w:sz w:val="28"/>
+        </w:rPr>
+        <w:t xml:space="preserve">1 - </w:t>
+      </w:r>
+      <w:r>
+        <w:rPr>
+          <w:rFonts w:ascii="Arial" w:hAnsi="Arial" w:cs="Arial"/>
+          <w:b/>
+          <w:sz w:val="28"/>
+        </w:rPr>
+        <w:t xml:space="preserve">Cardinalidade entre </w:t>
+      </w:r>
+      <w:proofErr w:type="spellStart"/>
+      <w:r>
+        <w:rPr>
+          <w:rFonts w:ascii="Arial" w:hAnsi="Arial" w:cs="Arial"/>
+          <w:b/>
+          <w:sz w:val="28"/>
+        </w:rPr>
+        <w:t>livro</w:t>
+      </w:r>
+      <w:r>
+        <w:rPr>
+          <w:rFonts w:ascii="Arial" w:hAnsi="Arial" w:cs="Arial"/>
+          <w:b/>
+          <w:sz w:val="28"/>
+        </w:rPr>
+        <w:t>_autor</w:t>
+      </w:r>
+      <w:proofErr w:type="spellEnd"/>
+      <w:r>
+        <w:rPr>
+          <w:rFonts w:ascii="Arial" w:hAnsi="Arial" w:cs="Arial"/>
+          <w:b/>
+          <w:sz w:val="28"/>
+        </w:rPr>
+        <w:t xml:space="preserve"> e </w:t>
+      </w:r>
+      <w:r>
+        <w:rPr>
+          <w:rFonts w:ascii="Arial" w:hAnsi="Arial" w:cs="Arial"/>
+          <w:b/>
+          <w:sz w:val="28"/>
+        </w:rPr>
+        <w:t>livros</w:t>
+      </w:r>
+    </w:p>
+    <w:p>
+      <w:pPr>
+        <w:rPr>
+          <w:rFonts w:ascii="Arial" w:hAnsi="Arial" w:cs="Arial"/>
+          <w:b/>
+          <w:sz w:val="28"/>
+        </w:rPr>
+      </w:pPr>
+      <w:r>
+        <w:rPr>
+          <w:rFonts w:ascii="Arial" w:hAnsi="Arial" w:cs="Arial"/>
+          <w:b/>
+          <w:sz w:val="28"/>
+        </w:rPr>
+        <w:t xml:space="preserve">2 – </w:t>
+      </w:r>
+      <w:proofErr w:type="spellStart"/>
+      <w:proofErr w:type="gramStart"/>
+      <w:r>
+        <w:rPr>
+          <w:rFonts w:ascii="Arial" w:hAnsi="Arial" w:cs="Arial"/>
+          <w:b/>
+          <w:sz w:val="28"/>
+        </w:rPr>
+        <w:t>id</w:t>
+      </w:r>
+      <w:proofErr w:type="gramEnd"/>
+      <w:r>
+        <w:rPr>
+          <w:rFonts w:ascii="Arial" w:hAnsi="Arial" w:cs="Arial"/>
+          <w:b/>
+          <w:sz w:val="28"/>
+        </w:rPr>
+        <w:t>_autor</w:t>
+      </w:r>
+      <w:proofErr w:type="spellEnd"/>
+      <w:r>
+        <w:rPr>
+          <w:rFonts w:ascii="Arial" w:hAnsi="Arial" w:cs="Arial"/>
+          <w:b/>
+          <w:sz w:val="28"/>
+        </w:rPr>
+        <w:t xml:space="preserve"> presente na tabela Livros, não era para ocorrer</w:t>
+      </w:r>
+    </w:p>
+    <w:p>
+      <w:pPr>
+        <w:rPr>
+          <w:rFonts w:ascii="Arial" w:hAnsi="Arial" w:cs="Arial"/>
+          <w:b/>
+          <w:sz w:val="28"/>
+        </w:rPr>
+      </w:pPr>
+      <w:r>
+        <w:rPr>
+          <w:rFonts w:ascii="Arial" w:hAnsi="Arial" w:cs="Arial"/>
+          <w:b/>
+          <w:sz w:val="28"/>
+        </w:rPr>
+        <w:t>3</w:t>
+      </w:r>
+      <w:r>
+        <w:rPr>
+          <w:rFonts w:ascii="Arial" w:hAnsi="Arial" w:cs="Arial"/>
+          <w:b/>
+          <w:sz w:val="28"/>
+        </w:rPr>
+        <w:t xml:space="preserve"> – Atributo “</w:t>
+      </w:r>
+      <w:proofErr w:type="spellStart"/>
+      <w:r>
+        <w:rPr>
+          <w:rFonts w:ascii="Arial" w:hAnsi="Arial" w:cs="Arial"/>
+          <w:b/>
+          <w:sz w:val="28"/>
+        </w:rPr>
+        <w:t>id_emprestimo</w:t>
+      </w:r>
+      <w:proofErr w:type="spellEnd"/>
+      <w:r>
+        <w:rPr>
+          <w:rFonts w:ascii="Arial" w:hAnsi="Arial" w:cs="Arial"/>
+          <w:b/>
+          <w:sz w:val="28"/>
+        </w:rPr>
+        <w:t>” (chave primária) faltando</w:t>
+      </w:r>
+      <w:r>
+        <w:rPr>
+          <w:rFonts w:ascii="Arial" w:hAnsi="Arial" w:cs="Arial"/>
+          <w:b/>
+          <w:sz w:val="28"/>
+        </w:rPr>
+        <w:t xml:space="preserve"> (tabela empréstimos não deve ter chave composta – informações repetidas podem acontecer, caso o membro faça outro empréstimo com o mesmo livro)</w:t>
+      </w:r>
+    </w:p>
+    <w:p>
+      <w:pPr>
+        <w:rPr>
+          <w:rFonts w:ascii="Arial" w:hAnsi="Arial" w:cs="Arial"/>
+          <w:b/>
+          <w:sz w:val="28"/>
+        </w:rPr>
+      </w:pPr>
+    </w:p>
+    <w:p>
+      <w:pPr>
+        <w:rPr>
+          <w:rFonts w:ascii="Arial" w:hAnsi="Arial" w:cs="Arial"/>
+          <w:b/>
+          <w:sz w:val="28"/>
+        </w:rPr>
+      </w:pPr>
+      <w:r>
+        <w:rPr>
+          <w:rFonts w:ascii="Arial" w:hAnsi="Arial" w:cs="Arial"/>
+          <w:b/>
+          <w:sz w:val="28"/>
+        </w:rPr>
+        <w:t>Correção:</w:t>
+      </w:r>
+    </w:p>
+    <w:p>
+      <w:pPr>
+        <w:rPr>
+          <w:rFonts w:ascii="Arial" w:hAnsi="Arial" w:cs="Arial"/>
+          <w:b/>
+          <w:sz w:val="28"/>
+        </w:rPr>
+      </w:pPr>
+      <w:proofErr w:type="spellStart"/>
+      <w:r>
+        <w:rPr>
+          <w:rFonts w:ascii="Arial" w:hAnsi="Arial" w:cs="Arial"/>
+          <w:b/>
+          <w:sz w:val="28"/>
+        </w:rPr>
+        <w:t>Livro</w:t>
+      </w:r>
+      <w:r>
+        <w:rPr>
+          <w:rFonts w:ascii="Arial" w:hAnsi="Arial" w:cs="Arial"/>
+          <w:b/>
+          <w:sz w:val="28"/>
+        </w:rPr>
+        <w:t>_autor</w:t>
+      </w:r>
+      <w:proofErr w:type="spellEnd"/>
+      <w:r>
+        <w:rPr>
+          <w:rFonts w:ascii="Arial" w:hAnsi="Arial" w:cs="Arial"/>
+          <w:b/>
+          <w:sz w:val="28"/>
+        </w:rPr>
+        <w:t>(</w:t>
+      </w:r>
+      <w:proofErr w:type="gramStart"/>
+      <w:r>
+        <w:rPr>
+          <w:rFonts w:ascii="Arial" w:hAnsi="Arial" w:cs="Arial"/>
+          <w:b/>
+          <w:sz w:val="28"/>
+        </w:rPr>
+        <w:t>1,n</w:t>
+      </w:r>
+      <w:proofErr w:type="gramEnd"/>
+      <w:r>
+        <w:rPr>
+          <w:rFonts w:ascii="Arial" w:hAnsi="Arial" w:cs="Arial"/>
+          <w:b/>
+          <w:sz w:val="28"/>
+        </w:rPr>
+        <w:t xml:space="preserve">) </w:t>
+      </w:r>
+      <w:r>
+        <w:rPr>
+          <w:rFonts w:ascii="Arial" w:hAnsi="Arial" w:cs="Arial"/>
+          <w:b/>
+          <w:sz w:val="28"/>
+        </w:rPr>
+        <w:sym w:font="Wingdings" w:char="F0E0"/>
+      </w:r>
+      <w:r>
+        <w:rPr>
+          <w:rFonts w:ascii="Arial" w:hAnsi="Arial" w:cs="Arial"/>
+          <w:b/>
+          <w:sz w:val="28"/>
+        </w:rPr>
+        <w:t xml:space="preserve"> (</w:t>
+      </w:r>
+      <w:r>
+        <w:rPr>
+          <w:rFonts w:ascii="Arial" w:hAnsi="Arial" w:cs="Arial"/>
+          <w:b/>
+          <w:sz w:val="28"/>
+        </w:rPr>
+        <w:t>1,1</w:t>
+      </w:r>
+      <w:r>
+        <w:rPr>
+          <w:rFonts w:ascii="Arial" w:hAnsi="Arial" w:cs="Arial"/>
+          <w:b/>
+          <w:sz w:val="28"/>
+        </w:rPr>
+        <w:t>)Exemplares</w:t>
+      </w:r>
+    </w:p>
+    <w:p>
+      <w:pPr>
+        <w:rPr>
+          <w:rFonts w:ascii="Arial" w:hAnsi="Arial" w:cs="Arial"/>
+          <w:b/>
+          <w:sz w:val="28"/>
+        </w:rPr>
+      </w:pPr>
+    </w:p>
+    <w:p>
+      <w:pPr>
+        <w:rPr>
+          <w:rFonts w:ascii="Arial" w:hAnsi="Arial" w:cs="Arial"/>
+          <w:b/>
+          <w:sz w:val="28"/>
+        </w:rPr>
+      </w:pPr>
+      <w:r>
+        <w:rPr>
+          <w:rFonts w:ascii="Arial" w:hAnsi="Arial" w:cs="Arial"/>
+          <w:b/>
+          <w:sz w:val="28"/>
+        </w:rPr>
+        <w:lastRenderedPageBreak/>
         <w:t>Físico (parte 03</w:t>
       </w:r>
       <w:r>
@@ -1226,6 +1562,520 @@
           <w:lang w:val="en-US"/>
         </w:rPr>
         <w:t>100) NOT NULL,</w:t>
+      </w:r>
+    </w:p>
+    <w:p>
+      <w:pPr>
+        <w:rPr>
+          <w:rFonts w:ascii="Arial" w:hAnsi="Arial" w:cs="Arial"/>
+          <w:sz w:val="24"/>
+          <w:szCs w:val="24"/>
+          <w:lang w:val="en-US"/>
+        </w:rPr>
+      </w:pPr>
+      <w:r>
+        <w:rPr>
+          <w:rFonts w:ascii="Arial" w:hAnsi="Arial" w:cs="Arial"/>
+          <w:sz w:val="24"/>
+          <w:szCs w:val="24"/>
+          <w:lang w:val="en-US"/>
+        </w:rPr>
+        <w:tab/>
+        <w:t>FOREIGN KEY (</w:t>
+      </w:r>
+      <w:proofErr w:type="spellStart"/>
+      <w:r>
+        <w:rPr>
+          <w:rFonts w:ascii="Arial" w:hAnsi="Arial" w:cs="Arial"/>
+          <w:sz w:val="24"/>
+          <w:szCs w:val="24"/>
+          <w:lang w:val="en-US"/>
+        </w:rPr>
+        <w:t>id_autor</w:t>
+      </w:r>
+      <w:proofErr w:type="spellEnd"/>
+      <w:r>
+        <w:rPr>
+          <w:rFonts w:ascii="Arial" w:hAnsi="Arial" w:cs="Arial"/>
+          <w:sz w:val="24"/>
+          <w:szCs w:val="24"/>
+          <w:lang w:val="en-US"/>
+        </w:rPr>
+        <w:t xml:space="preserve">) REFERENCES </w:t>
+      </w:r>
+      <w:proofErr w:type="spellStart"/>
+      <w:r>
+        <w:rPr>
+          <w:rFonts w:ascii="Arial" w:hAnsi="Arial" w:cs="Arial"/>
+          <w:sz w:val="24"/>
+          <w:szCs w:val="24"/>
+          <w:lang w:val="en-US"/>
+        </w:rPr>
+        <w:t>tbl_autor</w:t>
+      </w:r>
+      <w:proofErr w:type="spellEnd"/>
+      <w:r>
+        <w:rPr>
+          <w:rFonts w:ascii="Arial" w:hAnsi="Arial" w:cs="Arial"/>
+          <w:sz w:val="24"/>
+          <w:szCs w:val="24"/>
+          <w:lang w:val="en-US"/>
+        </w:rPr>
+        <w:t>(</w:t>
+      </w:r>
+      <w:proofErr w:type="spellStart"/>
+      <w:r>
+        <w:rPr>
+          <w:rFonts w:ascii="Arial" w:hAnsi="Arial" w:cs="Arial"/>
+          <w:sz w:val="24"/>
+          <w:szCs w:val="24"/>
+          <w:lang w:val="en-US"/>
+        </w:rPr>
+        <w:t>id_autor</w:t>
+      </w:r>
+      <w:proofErr w:type="spellEnd"/>
+      <w:r>
+        <w:rPr>
+          <w:rFonts w:ascii="Arial" w:hAnsi="Arial" w:cs="Arial"/>
+          <w:sz w:val="24"/>
+          <w:szCs w:val="24"/>
+          <w:lang w:val="en-US"/>
+        </w:rPr>
+        <w:t>)</w:t>
+      </w:r>
+    </w:p>
+    <w:p>
+      <w:pPr>
+        <w:rPr>
+          <w:rFonts w:ascii="Arial" w:hAnsi="Arial" w:cs="Arial"/>
+          <w:sz w:val="24"/>
+          <w:szCs w:val="24"/>
+          <w:lang w:val="en-US"/>
+        </w:rPr>
+      </w:pPr>
+      <w:r>
+        <w:rPr>
+          <w:rFonts w:ascii="Arial" w:hAnsi="Arial" w:cs="Arial"/>
+          <w:sz w:val="24"/>
+          <w:szCs w:val="24"/>
+          <w:lang w:val="en-US"/>
+        </w:rPr>
+        <w:t>);</w:t>
+      </w:r>
+    </w:p>
+    <w:p>
+      <w:pPr>
+        <w:rPr>
+          <w:rFonts w:ascii="Arial" w:hAnsi="Arial" w:cs="Arial"/>
+          <w:sz w:val="24"/>
+          <w:szCs w:val="24"/>
+          <w:lang w:val="en-US"/>
+        </w:rPr>
+      </w:pPr>
+    </w:p>
+    <w:p>
+      <w:pPr>
+        <w:rPr>
+          <w:rFonts w:ascii="Arial" w:hAnsi="Arial" w:cs="Arial"/>
+          <w:sz w:val="24"/>
+          <w:szCs w:val="24"/>
+          <w:lang w:val="en-US"/>
+        </w:rPr>
+      </w:pPr>
+      <w:r>
+        <w:rPr>
+          <w:rFonts w:ascii="Arial" w:hAnsi="Arial" w:cs="Arial"/>
+          <w:sz w:val="24"/>
+          <w:szCs w:val="24"/>
+          <w:lang w:val="en-US"/>
+        </w:rPr>
+        <w:t xml:space="preserve">CREATE TABLE </w:t>
+      </w:r>
+      <w:proofErr w:type="spellStart"/>
+      <w:r>
+        <w:rPr>
+          <w:rFonts w:ascii="Arial" w:hAnsi="Arial" w:cs="Arial"/>
+          <w:sz w:val="24"/>
+          <w:szCs w:val="24"/>
+          <w:lang w:val="en-US"/>
+        </w:rPr>
+        <w:t>tbl_livro_autor</w:t>
+      </w:r>
+      <w:proofErr w:type="spellEnd"/>
+      <w:r>
+        <w:rPr>
+          <w:rFonts w:ascii="Arial" w:hAnsi="Arial" w:cs="Arial"/>
+          <w:sz w:val="24"/>
+          <w:szCs w:val="24"/>
+          <w:lang w:val="en-US"/>
+        </w:rPr>
+        <w:t xml:space="preserve"> (</w:t>
+      </w:r>
+    </w:p>
+    <w:p>
+      <w:pPr>
+        <w:rPr>
+          <w:rFonts w:ascii="Arial" w:hAnsi="Arial" w:cs="Arial"/>
+          <w:sz w:val="24"/>
+          <w:szCs w:val="24"/>
+          <w:lang w:val="en-US"/>
+        </w:rPr>
+      </w:pPr>
+      <w:r>
+        <w:rPr>
+          <w:rFonts w:ascii="Arial" w:hAnsi="Arial" w:cs="Arial"/>
+          <w:sz w:val="24"/>
+          <w:szCs w:val="24"/>
+          <w:lang w:val="en-US"/>
+        </w:rPr>
+        <w:tab/>
+      </w:r>
+      <w:proofErr w:type="spellStart"/>
+      <w:r>
+        <w:rPr>
+          <w:rFonts w:ascii="Arial" w:hAnsi="Arial" w:cs="Arial"/>
+          <w:sz w:val="24"/>
+          <w:szCs w:val="24"/>
+          <w:lang w:val="en-US"/>
+        </w:rPr>
+        <w:t>isbn</w:t>
+      </w:r>
+      <w:proofErr w:type="spellEnd"/>
+      <w:r>
+        <w:rPr>
+          <w:rFonts w:ascii="Arial" w:hAnsi="Arial" w:cs="Arial"/>
+          <w:sz w:val="24"/>
+          <w:szCs w:val="24"/>
+          <w:lang w:val="en-US"/>
+        </w:rPr>
+        <w:t xml:space="preserve"> BIGINT NOT NULL,</w:t>
+      </w:r>
+    </w:p>
+    <w:p>
+      <w:pPr>
+        <w:rPr>
+          <w:rFonts w:ascii="Arial" w:hAnsi="Arial" w:cs="Arial"/>
+          <w:sz w:val="24"/>
+          <w:szCs w:val="24"/>
+          <w:lang w:val="en-US"/>
+        </w:rPr>
+      </w:pPr>
+      <w:r>
+        <w:rPr>
+          <w:rFonts w:ascii="Arial" w:hAnsi="Arial" w:cs="Arial"/>
+          <w:sz w:val="24"/>
+          <w:szCs w:val="24"/>
+          <w:lang w:val="en-US"/>
+        </w:rPr>
+        <w:tab/>
+      </w:r>
+      <w:proofErr w:type="spellStart"/>
+      <w:r>
+        <w:rPr>
+          <w:rFonts w:ascii="Arial" w:hAnsi="Arial" w:cs="Arial"/>
+          <w:sz w:val="24"/>
+          <w:szCs w:val="24"/>
+          <w:lang w:val="en-US"/>
+        </w:rPr>
+        <w:t>id_autor</w:t>
+      </w:r>
+      <w:proofErr w:type="spellEnd"/>
+      <w:r>
+        <w:rPr>
+          <w:rFonts w:ascii="Arial" w:hAnsi="Arial" w:cs="Arial"/>
+          <w:sz w:val="24"/>
+          <w:szCs w:val="24"/>
+          <w:lang w:val="en-US"/>
+        </w:rPr>
+        <w:t xml:space="preserve"> INT NOT NULL,</w:t>
+      </w:r>
+    </w:p>
+    <w:p>
+      <w:pPr>
+        <w:rPr>
+          <w:rFonts w:ascii="Arial" w:hAnsi="Arial" w:cs="Arial"/>
+          <w:sz w:val="24"/>
+          <w:szCs w:val="24"/>
+          <w:lang w:val="en-US"/>
+        </w:rPr>
+      </w:pPr>
+      <w:r>
+        <w:rPr>
+          <w:rFonts w:ascii="Arial" w:hAnsi="Arial" w:cs="Arial"/>
+          <w:sz w:val="24"/>
+          <w:szCs w:val="24"/>
+          <w:lang w:val="en-US"/>
+        </w:rPr>
+        <w:tab/>
+        <w:t>PRIMARY KEY (</w:t>
+      </w:r>
+      <w:proofErr w:type="spellStart"/>
+      <w:r>
+        <w:rPr>
+          <w:rFonts w:ascii="Arial" w:hAnsi="Arial" w:cs="Arial"/>
+          <w:sz w:val="24"/>
+          <w:szCs w:val="24"/>
+          <w:lang w:val="en-US"/>
+        </w:rPr>
+        <w:t>isbn</w:t>
+      </w:r>
+      <w:proofErr w:type="spellEnd"/>
+      <w:r>
+        <w:rPr>
+          <w:rFonts w:ascii="Arial" w:hAnsi="Arial" w:cs="Arial"/>
+          <w:sz w:val="24"/>
+          <w:szCs w:val="24"/>
+          <w:lang w:val="en-US"/>
+        </w:rPr>
+        <w:t xml:space="preserve">, </w:t>
+      </w:r>
+      <w:proofErr w:type="spellStart"/>
+      <w:r>
+        <w:rPr>
+          <w:rFonts w:ascii="Arial" w:hAnsi="Arial" w:cs="Arial"/>
+          <w:sz w:val="24"/>
+          <w:szCs w:val="24"/>
+          <w:lang w:val="en-US"/>
+        </w:rPr>
+        <w:t>id_autor</w:t>
+      </w:r>
+      <w:proofErr w:type="spellEnd"/>
+      <w:r>
+        <w:rPr>
+          <w:rFonts w:ascii="Arial" w:hAnsi="Arial" w:cs="Arial"/>
+          <w:sz w:val="24"/>
+          <w:szCs w:val="24"/>
+          <w:lang w:val="en-US"/>
+        </w:rPr>
+        <w:t>),</w:t>
+      </w:r>
+    </w:p>
+    <w:p>
+      <w:pPr>
+        <w:rPr>
+          <w:rFonts w:ascii="Arial" w:hAnsi="Arial" w:cs="Arial"/>
+          <w:sz w:val="24"/>
+          <w:szCs w:val="24"/>
+          <w:lang w:val="en-US"/>
+        </w:rPr>
+      </w:pPr>
+      <w:r>
+        <w:rPr>
+          <w:rFonts w:ascii="Arial" w:hAnsi="Arial" w:cs="Arial"/>
+          <w:sz w:val="24"/>
+          <w:szCs w:val="24"/>
+          <w:lang w:val="en-US"/>
+        </w:rPr>
+        <w:tab/>
+        <w:t>FOREIGN KEY (</w:t>
+      </w:r>
+      <w:proofErr w:type="spellStart"/>
+      <w:r>
+        <w:rPr>
+          <w:rFonts w:ascii="Arial" w:hAnsi="Arial" w:cs="Arial"/>
+          <w:sz w:val="24"/>
+          <w:szCs w:val="24"/>
+          <w:lang w:val="en-US"/>
+        </w:rPr>
+        <w:t>isbn</w:t>
+      </w:r>
+      <w:proofErr w:type="spellEnd"/>
+      <w:r>
+        <w:rPr>
+          <w:rFonts w:ascii="Arial" w:hAnsi="Arial" w:cs="Arial"/>
+          <w:sz w:val="24"/>
+          <w:szCs w:val="24"/>
+          <w:lang w:val="en-US"/>
+        </w:rPr>
+        <w:t xml:space="preserve">) REFERENCES </w:t>
+      </w:r>
+      <w:proofErr w:type="spellStart"/>
+      <w:r>
+        <w:rPr>
+          <w:rFonts w:ascii="Arial" w:hAnsi="Arial" w:cs="Arial"/>
+          <w:sz w:val="24"/>
+          <w:szCs w:val="24"/>
+          <w:lang w:val="en-US"/>
+        </w:rPr>
+        <w:t>tbl_livros</w:t>
+      </w:r>
+      <w:proofErr w:type="spellEnd"/>
+      <w:r>
+        <w:rPr>
+          <w:rFonts w:ascii="Arial" w:hAnsi="Arial" w:cs="Arial"/>
+          <w:sz w:val="24"/>
+          <w:szCs w:val="24"/>
+          <w:lang w:val="en-US"/>
+        </w:rPr>
+        <w:t>(</w:t>
+      </w:r>
+      <w:proofErr w:type="spellStart"/>
+      <w:r>
+        <w:rPr>
+          <w:rFonts w:ascii="Arial" w:hAnsi="Arial" w:cs="Arial"/>
+          <w:sz w:val="24"/>
+          <w:szCs w:val="24"/>
+          <w:lang w:val="en-US"/>
+        </w:rPr>
+        <w:t>isbn</w:t>
+      </w:r>
+      <w:proofErr w:type="spellEnd"/>
+      <w:r>
+        <w:rPr>
+          <w:rFonts w:ascii="Arial" w:hAnsi="Arial" w:cs="Arial"/>
+          <w:sz w:val="24"/>
+          <w:szCs w:val="24"/>
+          <w:lang w:val="en-US"/>
+        </w:rPr>
+        <w:t>),</w:t>
+      </w:r>
+    </w:p>
+    <w:p>
+      <w:pPr>
+        <w:rPr>
+          <w:rFonts w:ascii="Arial" w:hAnsi="Arial" w:cs="Arial"/>
+          <w:sz w:val="24"/>
+          <w:szCs w:val="24"/>
+          <w:lang w:val="en-US"/>
+        </w:rPr>
+      </w:pPr>
+      <w:r>
+        <w:rPr>
+          <w:rFonts w:ascii="Arial" w:hAnsi="Arial" w:cs="Arial"/>
+          <w:sz w:val="24"/>
+          <w:szCs w:val="24"/>
+          <w:lang w:val="en-US"/>
+        </w:rPr>
+        <w:tab/>
+        <w:t>FOREIGN KEY (</w:t>
+      </w:r>
+      <w:proofErr w:type="spellStart"/>
+      <w:r>
+        <w:rPr>
+          <w:rFonts w:ascii="Arial" w:hAnsi="Arial" w:cs="Arial"/>
+          <w:sz w:val="24"/>
+          <w:szCs w:val="24"/>
+          <w:lang w:val="en-US"/>
+        </w:rPr>
+        <w:t>id_autor</w:t>
+      </w:r>
+      <w:proofErr w:type="spellEnd"/>
+      <w:r>
+        <w:rPr>
+          <w:rFonts w:ascii="Arial" w:hAnsi="Arial" w:cs="Arial"/>
+          <w:sz w:val="24"/>
+          <w:szCs w:val="24"/>
+          <w:lang w:val="en-US"/>
+        </w:rPr>
+        <w:t xml:space="preserve">) REFERENCES </w:t>
+      </w:r>
+      <w:proofErr w:type="spellStart"/>
+      <w:r>
+        <w:rPr>
+          <w:rFonts w:ascii="Arial" w:hAnsi="Arial" w:cs="Arial"/>
+          <w:sz w:val="24"/>
+          <w:szCs w:val="24"/>
+          <w:lang w:val="en-US"/>
+        </w:rPr>
+        <w:t>tbl_autor</w:t>
+      </w:r>
+      <w:proofErr w:type="spellEnd"/>
+      <w:r>
+        <w:rPr>
+          <w:rFonts w:ascii="Arial" w:hAnsi="Arial" w:cs="Arial"/>
+          <w:sz w:val="24"/>
+          <w:szCs w:val="24"/>
+          <w:lang w:val="en-US"/>
+        </w:rPr>
+        <w:t>(</w:t>
+      </w:r>
+      <w:proofErr w:type="spellStart"/>
+      <w:r>
+        <w:rPr>
+          <w:rFonts w:ascii="Arial" w:hAnsi="Arial" w:cs="Arial"/>
+          <w:sz w:val="24"/>
+          <w:szCs w:val="24"/>
+          <w:lang w:val="en-US"/>
+        </w:rPr>
+        <w:t>id_autor</w:t>
+      </w:r>
+      <w:proofErr w:type="spellEnd"/>
+      <w:r>
+        <w:rPr>
+          <w:rFonts w:ascii="Arial" w:hAnsi="Arial" w:cs="Arial"/>
+          <w:sz w:val="24"/>
+          <w:szCs w:val="24"/>
+          <w:lang w:val="en-US"/>
+        </w:rPr>
+        <w:t>)</w:t>
+      </w:r>
+    </w:p>
+    <w:p>
+      <w:pPr>
+        <w:rPr>
+          <w:rFonts w:ascii="Arial" w:hAnsi="Arial" w:cs="Arial"/>
+          <w:sz w:val="24"/>
+          <w:szCs w:val="24"/>
+          <w:lang w:val="en-US"/>
+        </w:rPr>
+      </w:pPr>
+      <w:r>
+        <w:rPr>
+          <w:rFonts w:ascii="Arial" w:hAnsi="Arial" w:cs="Arial"/>
+          <w:sz w:val="24"/>
+          <w:szCs w:val="24"/>
+          <w:lang w:val="en-US"/>
+        </w:rPr>
+        <w:t>);</w:t>
+      </w:r>
+    </w:p>
+    <w:p>
+      <w:pPr>
+        <w:rPr>
+          <w:rFonts w:ascii="Arial" w:hAnsi="Arial" w:cs="Arial"/>
+          <w:sz w:val="24"/>
+          <w:szCs w:val="24"/>
+          <w:lang w:val="en-US"/>
+        </w:rPr>
+      </w:pPr>
+    </w:p>
+    <w:p>
+      <w:pPr>
+        <w:rPr>
+          <w:rFonts w:ascii="Arial" w:hAnsi="Arial" w:cs="Arial"/>
+          <w:sz w:val="24"/>
+          <w:szCs w:val="24"/>
+          <w:lang w:val="en-US"/>
+        </w:rPr>
+      </w:pPr>
+      <w:r>
+        <w:rPr>
+          <w:rFonts w:ascii="Arial" w:hAnsi="Arial" w:cs="Arial"/>
+          <w:sz w:val="24"/>
+          <w:szCs w:val="24"/>
+          <w:lang w:val="en-US"/>
+        </w:rPr>
+        <w:t xml:space="preserve">CREATE TABLE </w:t>
+      </w:r>
+      <w:proofErr w:type="spellStart"/>
+      <w:r>
+        <w:rPr>
+          <w:rFonts w:ascii="Arial" w:hAnsi="Arial" w:cs="Arial"/>
+          <w:sz w:val="24"/>
+          <w:szCs w:val="24"/>
+          <w:lang w:val="en-US"/>
+        </w:rPr>
+        <w:t>tbl_exemplares</w:t>
+      </w:r>
+      <w:proofErr w:type="spellEnd"/>
+      <w:r>
+        <w:rPr>
+          <w:rFonts w:ascii="Arial" w:hAnsi="Arial" w:cs="Arial"/>
+          <w:sz w:val="24"/>
+          <w:szCs w:val="24"/>
+          <w:lang w:val="en-US"/>
+        </w:rPr>
+        <w:t xml:space="preserve"> (</w:t>
       </w:r>
     </w:p>
     <w:p>
@@ -1246,7 +2096,1911 @@
         </w:rPr>
         <w:lastRenderedPageBreak/>
         <w:tab/>
-        <w:t>FOREIGN KEY (</w:t>
+      </w:r>
+      <w:proofErr w:type="spellStart"/>
+      <w:r>
+        <w:rPr>
+          <w:rFonts w:ascii="Arial" w:hAnsi="Arial" w:cs="Arial"/>
+          <w:sz w:val="24"/>
+          <w:szCs w:val="24"/>
+          <w:lang w:val="en-US"/>
+        </w:rPr>
+        <w:t>id_exemplar</w:t>
+      </w:r>
+      <w:proofErr w:type="spellEnd"/>
+      <w:r>
+        <w:rPr>
+          <w:rFonts w:ascii="Arial" w:hAnsi="Arial" w:cs="Arial"/>
+          <w:sz w:val="24"/>
+          <w:szCs w:val="24"/>
+          <w:lang w:val="en-US"/>
+        </w:rPr>
+        <w:t xml:space="preserve"> INT AUTO_INCREMENT PRIMARY KEY,</w:t>
+      </w:r>
+    </w:p>
+    <w:p>
+      <w:pPr>
+        <w:rPr>
+          <w:rFonts w:ascii="Arial" w:hAnsi="Arial" w:cs="Arial"/>
+          <w:sz w:val="24"/>
+          <w:szCs w:val="24"/>
+          <w:lang w:val="en-US"/>
+        </w:rPr>
+      </w:pPr>
+      <w:r>
+        <w:rPr>
+          <w:rFonts w:ascii="Arial" w:hAnsi="Arial" w:cs="Arial"/>
+          <w:sz w:val="24"/>
+          <w:szCs w:val="24"/>
+          <w:lang w:val="en-US"/>
+        </w:rPr>
+        <w:t xml:space="preserve">    </w:t>
+      </w:r>
+      <w:proofErr w:type="spellStart"/>
+      <w:r>
+        <w:rPr>
+          <w:rFonts w:ascii="Arial" w:hAnsi="Arial" w:cs="Arial"/>
+          <w:sz w:val="24"/>
+          <w:szCs w:val="24"/>
+          <w:lang w:val="en-US"/>
+        </w:rPr>
+        <w:t>isbn</w:t>
+      </w:r>
+      <w:proofErr w:type="spellEnd"/>
+      <w:r>
+        <w:rPr>
+          <w:rFonts w:ascii="Arial" w:hAnsi="Arial" w:cs="Arial"/>
+          <w:sz w:val="24"/>
+          <w:szCs w:val="24"/>
+          <w:lang w:val="en-US"/>
+        </w:rPr>
+        <w:t xml:space="preserve"> BIGINT NOT NULL,</w:t>
+      </w:r>
+    </w:p>
+    <w:p>
+      <w:pPr>
+        <w:rPr>
+          <w:rFonts w:ascii="Arial" w:hAnsi="Arial" w:cs="Arial"/>
+          <w:sz w:val="24"/>
+          <w:szCs w:val="24"/>
+          <w:lang w:val="en-US"/>
+        </w:rPr>
+      </w:pPr>
+      <w:r>
+        <w:rPr>
+          <w:rFonts w:ascii="Arial" w:hAnsi="Arial" w:cs="Arial"/>
+          <w:sz w:val="24"/>
+          <w:szCs w:val="24"/>
+          <w:lang w:val="en-US"/>
+        </w:rPr>
+        <w:t xml:space="preserve">    </w:t>
+      </w:r>
+      <w:proofErr w:type="spellStart"/>
+      <w:r>
+        <w:rPr>
+          <w:rFonts w:ascii="Arial" w:hAnsi="Arial" w:cs="Arial"/>
+          <w:sz w:val="24"/>
+          <w:szCs w:val="24"/>
+          <w:lang w:val="en-US"/>
+        </w:rPr>
+        <w:t>status_exemplar</w:t>
+      </w:r>
+      <w:proofErr w:type="spellEnd"/>
+      <w:r>
+        <w:rPr>
+          <w:rFonts w:ascii="Arial" w:hAnsi="Arial" w:cs="Arial"/>
+          <w:sz w:val="24"/>
+          <w:szCs w:val="24"/>
+          <w:lang w:val="en-US"/>
+        </w:rPr>
+        <w:t xml:space="preserve"> </w:t>
+      </w:r>
+      <w:proofErr w:type="gramStart"/>
+      <w:r>
+        <w:rPr>
+          <w:rFonts w:ascii="Arial" w:hAnsi="Arial" w:cs="Arial"/>
+          <w:sz w:val="24"/>
+          <w:szCs w:val="24"/>
+          <w:lang w:val="en-US"/>
+        </w:rPr>
+        <w:t>VARCHAR(</w:t>
+      </w:r>
+      <w:proofErr w:type="gramEnd"/>
+      <w:r>
+        <w:rPr>
+          <w:rFonts w:ascii="Arial" w:hAnsi="Arial" w:cs="Arial"/>
+          <w:sz w:val="24"/>
+          <w:szCs w:val="24"/>
+          <w:lang w:val="en-US"/>
+        </w:rPr>
+        <w:t>15) NOT NULL,</w:t>
+      </w:r>
+    </w:p>
+    <w:p>
+      <w:pPr>
+        <w:rPr>
+          <w:rFonts w:ascii="Arial" w:hAnsi="Arial" w:cs="Arial"/>
+          <w:sz w:val="24"/>
+          <w:szCs w:val="24"/>
+          <w:lang w:val="en-US"/>
+        </w:rPr>
+      </w:pPr>
+      <w:r>
+        <w:rPr>
+          <w:rFonts w:ascii="Arial" w:hAnsi="Arial" w:cs="Arial"/>
+          <w:sz w:val="24"/>
+          <w:szCs w:val="24"/>
+          <w:lang w:val="en-US"/>
+        </w:rPr>
+        <w:t xml:space="preserve">    FOREIGN KEY (</w:t>
+      </w:r>
+      <w:proofErr w:type="spellStart"/>
+      <w:r>
+        <w:rPr>
+          <w:rFonts w:ascii="Arial" w:hAnsi="Arial" w:cs="Arial"/>
+          <w:sz w:val="24"/>
+          <w:szCs w:val="24"/>
+          <w:lang w:val="en-US"/>
+        </w:rPr>
+        <w:t>isbn</w:t>
+      </w:r>
+      <w:proofErr w:type="spellEnd"/>
+      <w:r>
+        <w:rPr>
+          <w:rFonts w:ascii="Arial" w:hAnsi="Arial" w:cs="Arial"/>
+          <w:sz w:val="24"/>
+          <w:szCs w:val="24"/>
+          <w:lang w:val="en-US"/>
+        </w:rPr>
+        <w:t xml:space="preserve">) REFERENCES </w:t>
+      </w:r>
+      <w:proofErr w:type="spellStart"/>
+      <w:r>
+        <w:rPr>
+          <w:rFonts w:ascii="Arial" w:hAnsi="Arial" w:cs="Arial"/>
+          <w:sz w:val="24"/>
+          <w:szCs w:val="24"/>
+          <w:lang w:val="en-US"/>
+        </w:rPr>
+        <w:t>tbl_livros</w:t>
+      </w:r>
+      <w:proofErr w:type="spellEnd"/>
+      <w:r>
+        <w:rPr>
+          <w:rFonts w:ascii="Arial" w:hAnsi="Arial" w:cs="Arial"/>
+          <w:sz w:val="24"/>
+          <w:szCs w:val="24"/>
+          <w:lang w:val="en-US"/>
+        </w:rPr>
+        <w:t>(</w:t>
+      </w:r>
+      <w:proofErr w:type="spellStart"/>
+      <w:r>
+        <w:rPr>
+          <w:rFonts w:ascii="Arial" w:hAnsi="Arial" w:cs="Arial"/>
+          <w:sz w:val="24"/>
+          <w:szCs w:val="24"/>
+          <w:lang w:val="en-US"/>
+        </w:rPr>
+        <w:t>isbn</w:t>
+      </w:r>
+      <w:proofErr w:type="spellEnd"/>
+      <w:r>
+        <w:rPr>
+          <w:rFonts w:ascii="Arial" w:hAnsi="Arial" w:cs="Arial"/>
+          <w:sz w:val="24"/>
+          <w:szCs w:val="24"/>
+          <w:lang w:val="en-US"/>
+        </w:rPr>
+        <w:t>)</w:t>
+      </w:r>
+    </w:p>
+    <w:p>
+      <w:pPr>
+        <w:rPr>
+          <w:rFonts w:ascii="Arial" w:hAnsi="Arial" w:cs="Arial"/>
+          <w:sz w:val="24"/>
+          <w:szCs w:val="24"/>
+          <w:lang w:val="en-US"/>
+        </w:rPr>
+      </w:pPr>
+      <w:r>
+        <w:rPr>
+          <w:rFonts w:ascii="Arial" w:hAnsi="Arial" w:cs="Arial"/>
+          <w:sz w:val="24"/>
+          <w:szCs w:val="24"/>
+          <w:lang w:val="en-US"/>
+        </w:rPr>
+        <w:t>);</w:t>
+      </w:r>
+    </w:p>
+    <w:p>
+      <w:pPr>
+        <w:rPr>
+          <w:rFonts w:ascii="Arial" w:hAnsi="Arial" w:cs="Arial"/>
+          <w:sz w:val="24"/>
+          <w:szCs w:val="24"/>
+          <w:lang w:val="en-US"/>
+        </w:rPr>
+      </w:pPr>
+    </w:p>
+    <w:p>
+      <w:pPr>
+        <w:rPr>
+          <w:rFonts w:ascii="Arial" w:hAnsi="Arial" w:cs="Arial"/>
+          <w:sz w:val="24"/>
+          <w:szCs w:val="24"/>
+          <w:lang w:val="en-US"/>
+        </w:rPr>
+      </w:pPr>
+      <w:r>
+        <w:rPr>
+          <w:rFonts w:ascii="Arial" w:hAnsi="Arial" w:cs="Arial"/>
+          <w:sz w:val="24"/>
+          <w:szCs w:val="24"/>
+          <w:lang w:val="en-US"/>
+        </w:rPr>
+        <w:t xml:space="preserve">CREATE TABLE </w:t>
+      </w:r>
+      <w:proofErr w:type="spellStart"/>
+      <w:r>
+        <w:rPr>
+          <w:rFonts w:ascii="Arial" w:hAnsi="Arial" w:cs="Arial"/>
+          <w:sz w:val="24"/>
+          <w:szCs w:val="24"/>
+          <w:lang w:val="en-US"/>
+        </w:rPr>
+        <w:t>tbl_membros</w:t>
+      </w:r>
+      <w:proofErr w:type="spellEnd"/>
+      <w:r>
+        <w:rPr>
+          <w:rFonts w:ascii="Arial" w:hAnsi="Arial" w:cs="Arial"/>
+          <w:sz w:val="24"/>
+          <w:szCs w:val="24"/>
+          <w:lang w:val="en-US"/>
+        </w:rPr>
+        <w:t xml:space="preserve"> (</w:t>
+      </w:r>
+    </w:p>
+    <w:p>
+      <w:pPr>
+        <w:rPr>
+          <w:rFonts w:ascii="Arial" w:hAnsi="Arial" w:cs="Arial"/>
+          <w:sz w:val="24"/>
+          <w:szCs w:val="24"/>
+          <w:lang w:val="en-US"/>
+        </w:rPr>
+      </w:pPr>
+      <w:r>
+        <w:rPr>
+          <w:rFonts w:ascii="Arial" w:hAnsi="Arial" w:cs="Arial"/>
+          <w:sz w:val="24"/>
+          <w:szCs w:val="24"/>
+          <w:lang w:val="en-US"/>
+        </w:rPr>
+        <w:tab/>
+        <w:t>matricula INT AUTO_INCREMENT PRIMARY KEY,</w:t>
+      </w:r>
+    </w:p>
+    <w:p>
+      <w:pPr>
+        <w:rPr>
+          <w:rFonts w:ascii="Arial" w:hAnsi="Arial" w:cs="Arial"/>
+          <w:sz w:val="24"/>
+          <w:szCs w:val="24"/>
+        </w:rPr>
+      </w:pPr>
+      <w:r>
+        <w:rPr>
+          <w:rFonts w:ascii="Arial" w:hAnsi="Arial" w:cs="Arial"/>
+          <w:sz w:val="24"/>
+          <w:szCs w:val="24"/>
+          <w:lang w:val="en-US"/>
+        </w:rPr>
+        <w:t xml:space="preserve">    </w:t>
+      </w:r>
+      <w:proofErr w:type="spellStart"/>
+      <w:r>
+        <w:rPr>
+          <w:rFonts w:ascii="Arial" w:hAnsi="Arial" w:cs="Arial"/>
+          <w:sz w:val="24"/>
+          <w:szCs w:val="24"/>
+        </w:rPr>
+        <w:t>nome_membro</w:t>
+      </w:r>
+      <w:proofErr w:type="spellEnd"/>
+      <w:r>
+        <w:rPr>
+          <w:rFonts w:ascii="Arial" w:hAnsi="Arial" w:cs="Arial"/>
+          <w:sz w:val="24"/>
+          <w:szCs w:val="24"/>
+        </w:rPr>
+        <w:t xml:space="preserve"> </w:t>
+      </w:r>
+      <w:proofErr w:type="gramStart"/>
+      <w:r>
+        <w:rPr>
+          <w:rFonts w:ascii="Arial" w:hAnsi="Arial" w:cs="Arial"/>
+          <w:sz w:val="24"/>
+          <w:szCs w:val="24"/>
+        </w:rPr>
+        <w:t>VARCHAR(</w:t>
+      </w:r>
+      <w:proofErr w:type="gramEnd"/>
+      <w:r>
+        <w:rPr>
+          <w:rFonts w:ascii="Arial" w:hAnsi="Arial" w:cs="Arial"/>
+          <w:sz w:val="24"/>
+          <w:szCs w:val="24"/>
+        </w:rPr>
+        <w:t>100) NOT NULL,</w:t>
+      </w:r>
+    </w:p>
+    <w:p>
+      <w:pPr>
+        <w:rPr>
+          <w:rFonts w:ascii="Arial" w:hAnsi="Arial" w:cs="Arial"/>
+          <w:sz w:val="24"/>
+          <w:szCs w:val="24"/>
+          <w:lang w:val="en-US"/>
+        </w:rPr>
+      </w:pPr>
+      <w:r>
+        <w:rPr>
+          <w:rFonts w:ascii="Arial" w:hAnsi="Arial" w:cs="Arial"/>
+          <w:sz w:val="24"/>
+          <w:szCs w:val="24"/>
+        </w:rPr>
+        <w:t xml:space="preserve">    </w:t>
+      </w:r>
+      <w:proofErr w:type="spellStart"/>
+      <w:r>
+        <w:rPr>
+          <w:rFonts w:ascii="Arial" w:hAnsi="Arial" w:cs="Arial"/>
+          <w:sz w:val="24"/>
+          <w:szCs w:val="24"/>
+          <w:lang w:val="en-US"/>
+        </w:rPr>
+        <w:t>endereco</w:t>
+      </w:r>
+      <w:proofErr w:type="spellEnd"/>
+      <w:r>
+        <w:rPr>
+          <w:rFonts w:ascii="Arial" w:hAnsi="Arial" w:cs="Arial"/>
+          <w:sz w:val="24"/>
+          <w:szCs w:val="24"/>
+          <w:lang w:val="en-US"/>
+        </w:rPr>
+        <w:t xml:space="preserve"> </w:t>
+      </w:r>
+      <w:proofErr w:type="gramStart"/>
+      <w:r>
+        <w:rPr>
+          <w:rFonts w:ascii="Arial" w:hAnsi="Arial" w:cs="Arial"/>
+          <w:sz w:val="24"/>
+          <w:szCs w:val="24"/>
+          <w:lang w:val="en-US"/>
+        </w:rPr>
+        <w:t>VARCHAR(</w:t>
+      </w:r>
+      <w:proofErr w:type="gramEnd"/>
+      <w:r>
+        <w:rPr>
+          <w:rFonts w:ascii="Arial" w:hAnsi="Arial" w:cs="Arial"/>
+          <w:sz w:val="24"/>
+          <w:szCs w:val="24"/>
+          <w:lang w:val="en-US"/>
+        </w:rPr>
+        <w:t>100) NOT NULL,</w:t>
+      </w:r>
+    </w:p>
+    <w:p>
+      <w:pPr>
+        <w:rPr>
+          <w:rFonts w:ascii="Arial" w:hAnsi="Arial" w:cs="Arial"/>
+          <w:sz w:val="24"/>
+          <w:szCs w:val="24"/>
+          <w:lang w:val="en-US"/>
+        </w:rPr>
+      </w:pPr>
+      <w:r>
+        <w:rPr>
+          <w:rFonts w:ascii="Arial" w:hAnsi="Arial" w:cs="Arial"/>
+          <w:sz w:val="24"/>
+          <w:szCs w:val="24"/>
+          <w:lang w:val="en-US"/>
+        </w:rPr>
+        <w:t xml:space="preserve">    </w:t>
+      </w:r>
+      <w:proofErr w:type="spellStart"/>
+      <w:r>
+        <w:rPr>
+          <w:rFonts w:ascii="Arial" w:hAnsi="Arial" w:cs="Arial"/>
+          <w:sz w:val="24"/>
+          <w:szCs w:val="24"/>
+          <w:lang w:val="en-US"/>
+        </w:rPr>
+        <w:t>telefone</w:t>
+      </w:r>
+      <w:proofErr w:type="spellEnd"/>
+      <w:r>
+        <w:rPr>
+          <w:rFonts w:ascii="Arial" w:hAnsi="Arial" w:cs="Arial"/>
+          <w:sz w:val="24"/>
+          <w:szCs w:val="24"/>
+          <w:lang w:val="en-US"/>
+        </w:rPr>
+        <w:t xml:space="preserve"> BIGINT NOT NULL</w:t>
+      </w:r>
+    </w:p>
+    <w:p>
+      <w:pPr>
+        <w:rPr>
+          <w:rFonts w:ascii="Arial" w:hAnsi="Arial" w:cs="Arial"/>
+          <w:sz w:val="24"/>
+          <w:szCs w:val="24"/>
+          <w:lang w:val="en-US"/>
+        </w:rPr>
+      </w:pPr>
+      <w:r>
+        <w:rPr>
+          <w:rFonts w:ascii="Arial" w:hAnsi="Arial" w:cs="Arial"/>
+          <w:sz w:val="24"/>
+          <w:szCs w:val="24"/>
+          <w:lang w:val="en-US"/>
+        </w:rPr>
+        <w:t>);</w:t>
+      </w:r>
+    </w:p>
+    <w:p>
+      <w:pPr>
+        <w:rPr>
+          <w:rFonts w:ascii="Arial" w:hAnsi="Arial" w:cs="Arial"/>
+          <w:sz w:val="24"/>
+          <w:szCs w:val="24"/>
+          <w:lang w:val="en-US"/>
+        </w:rPr>
+      </w:pPr>
+    </w:p>
+    <w:p>
+      <w:pPr>
+        <w:rPr>
+          <w:rFonts w:ascii="Arial" w:hAnsi="Arial" w:cs="Arial"/>
+          <w:sz w:val="24"/>
+          <w:szCs w:val="24"/>
+          <w:lang w:val="en-US"/>
+        </w:rPr>
+      </w:pPr>
+      <w:r>
+        <w:rPr>
+          <w:rFonts w:ascii="Arial" w:hAnsi="Arial" w:cs="Arial"/>
+          <w:sz w:val="24"/>
+          <w:szCs w:val="24"/>
+          <w:lang w:val="en-US"/>
+        </w:rPr>
+        <w:t xml:space="preserve">CREATE TABLE </w:t>
+      </w:r>
+      <w:proofErr w:type="spellStart"/>
+      <w:r>
+        <w:rPr>
+          <w:rFonts w:ascii="Arial" w:hAnsi="Arial" w:cs="Arial"/>
+          <w:sz w:val="24"/>
+          <w:szCs w:val="24"/>
+          <w:lang w:val="en-US"/>
+        </w:rPr>
+        <w:t>tbl_emprestimos</w:t>
+      </w:r>
+      <w:proofErr w:type="spellEnd"/>
+      <w:r>
+        <w:rPr>
+          <w:rFonts w:ascii="Arial" w:hAnsi="Arial" w:cs="Arial"/>
+          <w:sz w:val="24"/>
+          <w:szCs w:val="24"/>
+          <w:lang w:val="en-US"/>
+        </w:rPr>
+        <w:t xml:space="preserve"> (</w:t>
+      </w:r>
+    </w:p>
+    <w:p>
+      <w:pPr>
+        <w:rPr>
+          <w:rFonts w:ascii="Arial" w:hAnsi="Arial" w:cs="Arial"/>
+          <w:sz w:val="24"/>
+          <w:szCs w:val="24"/>
+          <w:lang w:val="en-US"/>
+        </w:rPr>
+      </w:pPr>
+      <w:r>
+        <w:rPr>
+          <w:rFonts w:ascii="Arial" w:hAnsi="Arial" w:cs="Arial"/>
+          <w:sz w:val="24"/>
+          <w:szCs w:val="24"/>
+          <w:lang w:val="en-US"/>
+        </w:rPr>
+        <w:tab/>
+      </w:r>
+      <w:proofErr w:type="spellStart"/>
+      <w:r>
+        <w:rPr>
+          <w:rFonts w:ascii="Arial" w:hAnsi="Arial" w:cs="Arial"/>
+          <w:sz w:val="24"/>
+          <w:szCs w:val="24"/>
+          <w:lang w:val="en-US"/>
+        </w:rPr>
+        <w:t>id_exemplar</w:t>
+      </w:r>
+      <w:proofErr w:type="spellEnd"/>
+      <w:r>
+        <w:rPr>
+          <w:rFonts w:ascii="Arial" w:hAnsi="Arial" w:cs="Arial"/>
+          <w:sz w:val="24"/>
+          <w:szCs w:val="24"/>
+          <w:lang w:val="en-US"/>
+        </w:rPr>
+        <w:t xml:space="preserve"> INT NOT NULL,</w:t>
+      </w:r>
+    </w:p>
+    <w:p>
+      <w:pPr>
+        <w:rPr>
+          <w:rFonts w:ascii="Arial" w:hAnsi="Arial" w:cs="Arial"/>
+          <w:sz w:val="24"/>
+          <w:szCs w:val="24"/>
+          <w:lang w:val="en-US"/>
+        </w:rPr>
+      </w:pPr>
+      <w:r>
+        <w:rPr>
+          <w:rFonts w:ascii="Arial" w:hAnsi="Arial" w:cs="Arial"/>
+          <w:sz w:val="24"/>
+          <w:szCs w:val="24"/>
+          <w:lang w:val="en-US"/>
+        </w:rPr>
+        <w:t xml:space="preserve">    matricula INT NOT NULL,</w:t>
+      </w:r>
+    </w:p>
+    <w:p>
+      <w:pPr>
+        <w:rPr>
+          <w:rFonts w:ascii="Arial" w:hAnsi="Arial" w:cs="Arial"/>
+          <w:sz w:val="24"/>
+          <w:szCs w:val="24"/>
+          <w:lang w:val="en-US"/>
+        </w:rPr>
+      </w:pPr>
+      <w:r>
+        <w:rPr>
+          <w:rFonts w:ascii="Arial" w:hAnsi="Arial" w:cs="Arial"/>
+          <w:sz w:val="24"/>
+          <w:szCs w:val="24"/>
+          <w:lang w:val="en-US"/>
+        </w:rPr>
+        <w:t xml:space="preserve">    </w:t>
+      </w:r>
+      <w:proofErr w:type="spellStart"/>
+      <w:r>
+        <w:rPr>
+          <w:rFonts w:ascii="Arial" w:hAnsi="Arial" w:cs="Arial"/>
+          <w:sz w:val="24"/>
+          <w:szCs w:val="24"/>
+          <w:lang w:val="en-US"/>
+        </w:rPr>
+        <w:t>data_emprestimo</w:t>
+      </w:r>
+      <w:proofErr w:type="spellEnd"/>
+      <w:r>
+        <w:rPr>
+          <w:rFonts w:ascii="Arial" w:hAnsi="Arial" w:cs="Arial"/>
+          <w:sz w:val="24"/>
+          <w:szCs w:val="24"/>
+          <w:lang w:val="en-US"/>
+        </w:rPr>
+        <w:t xml:space="preserve"> DATE NOT NULL,</w:t>
+      </w:r>
+    </w:p>
+    <w:p>
+      <w:pPr>
+        <w:rPr>
+          <w:rFonts w:ascii="Arial" w:hAnsi="Arial" w:cs="Arial"/>
+          <w:sz w:val="24"/>
+          <w:szCs w:val="24"/>
+          <w:lang w:val="en-US"/>
+        </w:rPr>
+      </w:pPr>
+      <w:r>
+        <w:rPr>
+          <w:rFonts w:ascii="Arial" w:hAnsi="Arial" w:cs="Arial"/>
+          <w:sz w:val="24"/>
+          <w:szCs w:val="24"/>
+          <w:lang w:val="en-US"/>
+        </w:rPr>
+        <w:t xml:space="preserve">    </w:t>
+      </w:r>
+      <w:proofErr w:type="spellStart"/>
+      <w:r>
+        <w:rPr>
+          <w:rFonts w:ascii="Arial" w:hAnsi="Arial" w:cs="Arial"/>
+          <w:sz w:val="24"/>
+          <w:szCs w:val="24"/>
+          <w:lang w:val="en-US"/>
+        </w:rPr>
+        <w:t>data_prevista_devolucao</w:t>
+      </w:r>
+      <w:proofErr w:type="spellEnd"/>
+      <w:r>
+        <w:rPr>
+          <w:rFonts w:ascii="Arial" w:hAnsi="Arial" w:cs="Arial"/>
+          <w:sz w:val="24"/>
+          <w:szCs w:val="24"/>
+          <w:lang w:val="en-US"/>
+        </w:rPr>
+        <w:t xml:space="preserve"> DATE NOT NULL,</w:t>
+      </w:r>
+    </w:p>
+    <w:p>
+      <w:pPr>
+        <w:rPr>
+          <w:rFonts w:ascii="Arial" w:hAnsi="Arial" w:cs="Arial"/>
+          <w:sz w:val="24"/>
+          <w:szCs w:val="24"/>
+        </w:rPr>
+      </w:pPr>
+      <w:r>
+        <w:rPr>
+          <w:rFonts w:ascii="Arial" w:hAnsi="Arial" w:cs="Arial"/>
+          <w:sz w:val="24"/>
+          <w:szCs w:val="24"/>
+        </w:rPr>
+        <w:t xml:space="preserve">    </w:t>
+      </w:r>
+      <w:proofErr w:type="spellStart"/>
+      <w:r>
+        <w:rPr>
+          <w:rFonts w:ascii="Arial" w:hAnsi="Arial" w:cs="Arial"/>
+          <w:sz w:val="24"/>
+          <w:szCs w:val="24"/>
+        </w:rPr>
+        <w:t>data_devolucao</w:t>
+      </w:r>
+      <w:proofErr w:type="spellEnd"/>
+      <w:r>
+        <w:rPr>
+          <w:rFonts w:ascii="Arial" w:hAnsi="Arial" w:cs="Arial"/>
+          <w:sz w:val="24"/>
+          <w:szCs w:val="24"/>
+        </w:rPr>
+        <w:t xml:space="preserve"> DATE </w:t>
+      </w:r>
+      <w:r>
+        <w:rPr>
+          <w:rFonts w:ascii="Arial" w:hAnsi="Arial" w:cs="Arial"/>
+          <w:b/>
+          <w:sz w:val="24"/>
+          <w:szCs w:val="24"/>
+        </w:rPr>
+        <w:t>NOT NULL</w:t>
+      </w:r>
+      <w:r>
+        <w:rPr>
+          <w:rFonts w:ascii="Arial" w:hAnsi="Arial" w:cs="Arial"/>
+          <w:sz w:val="24"/>
+          <w:szCs w:val="24"/>
+        </w:rPr>
+        <w:t xml:space="preserve"> (Não é certo, vazio</w:t>
+      </w:r>
+      <w:r>
+        <w:rPr>
+          <w:rFonts w:ascii="Arial" w:hAnsi="Arial" w:cs="Arial"/>
+          <w:sz w:val="24"/>
+          <w:szCs w:val="24"/>
+        </w:rPr>
+        <w:t xml:space="preserve"> até ser entregue</w:t>
+      </w:r>
+      <w:r>
+        <w:rPr>
+          <w:rFonts w:ascii="Arial" w:hAnsi="Arial" w:cs="Arial"/>
+          <w:sz w:val="24"/>
+          <w:szCs w:val="24"/>
+        </w:rPr>
+        <w:t>)</w:t>
+      </w:r>
+      <w:r>
+        <w:rPr>
+          <w:rFonts w:ascii="Arial" w:hAnsi="Arial" w:cs="Arial"/>
+          <w:sz w:val="24"/>
+          <w:szCs w:val="24"/>
+        </w:rPr>
+        <w:t>,</w:t>
+      </w:r>
+    </w:p>
+    <w:p>
+      <w:pPr>
+        <w:rPr>
+          <w:rFonts w:ascii="Arial" w:hAnsi="Arial" w:cs="Arial"/>
+          <w:sz w:val="24"/>
+          <w:szCs w:val="24"/>
+          <w:lang w:val="en-US"/>
+        </w:rPr>
+      </w:pPr>
+      <w:r>
+        <w:rPr>
+          <w:rFonts w:ascii="Arial" w:hAnsi="Arial" w:cs="Arial"/>
+          <w:sz w:val="24"/>
+          <w:szCs w:val="24"/>
+        </w:rPr>
+        <w:t xml:space="preserve">    </w:t>
+      </w:r>
+      <w:r>
+        <w:rPr>
+          <w:rFonts w:ascii="Arial" w:hAnsi="Arial" w:cs="Arial"/>
+          <w:sz w:val="24"/>
+          <w:szCs w:val="24"/>
+          <w:lang w:val="en-US"/>
+        </w:rPr>
+        <w:t>PRIMARY KEY (</w:t>
+      </w:r>
+      <w:proofErr w:type="spellStart"/>
+      <w:r>
+        <w:rPr>
+          <w:rFonts w:ascii="Arial" w:hAnsi="Arial" w:cs="Arial"/>
+          <w:sz w:val="24"/>
+          <w:szCs w:val="24"/>
+          <w:lang w:val="en-US"/>
+        </w:rPr>
+        <w:t>id_exemplar</w:t>
+      </w:r>
+      <w:proofErr w:type="spellEnd"/>
+      <w:r>
+        <w:rPr>
+          <w:rFonts w:ascii="Arial" w:hAnsi="Arial" w:cs="Arial"/>
+          <w:sz w:val="24"/>
+          <w:szCs w:val="24"/>
+          <w:lang w:val="en-US"/>
+        </w:rPr>
+        <w:t>, matricula),</w:t>
+      </w:r>
+    </w:p>
+    <w:p>
+      <w:pPr>
+        <w:rPr>
+          <w:rFonts w:ascii="Arial" w:hAnsi="Arial" w:cs="Arial"/>
+          <w:sz w:val="24"/>
+          <w:szCs w:val="24"/>
+          <w:lang w:val="en-US"/>
+        </w:rPr>
+      </w:pPr>
+      <w:r>
+        <w:rPr>
+          <w:rFonts w:ascii="Arial" w:hAnsi="Arial" w:cs="Arial"/>
+          <w:sz w:val="24"/>
+          <w:szCs w:val="24"/>
+          <w:lang w:val="en-US"/>
+        </w:rPr>
+        <w:t xml:space="preserve">    FOREIGN KEY (</w:t>
+      </w:r>
+      <w:proofErr w:type="spellStart"/>
+      <w:r>
+        <w:rPr>
+          <w:rFonts w:ascii="Arial" w:hAnsi="Arial" w:cs="Arial"/>
+          <w:sz w:val="24"/>
+          <w:szCs w:val="24"/>
+          <w:lang w:val="en-US"/>
+        </w:rPr>
+        <w:t>id_exemplar</w:t>
+      </w:r>
+      <w:proofErr w:type="spellEnd"/>
+      <w:r>
+        <w:rPr>
+          <w:rFonts w:ascii="Arial" w:hAnsi="Arial" w:cs="Arial"/>
+          <w:sz w:val="24"/>
+          <w:szCs w:val="24"/>
+          <w:lang w:val="en-US"/>
+        </w:rPr>
+        <w:t xml:space="preserve">) REFERENCES </w:t>
+      </w:r>
+      <w:proofErr w:type="spellStart"/>
+      <w:r>
+        <w:rPr>
+          <w:rFonts w:ascii="Arial" w:hAnsi="Arial" w:cs="Arial"/>
+          <w:sz w:val="24"/>
+          <w:szCs w:val="24"/>
+          <w:lang w:val="en-US"/>
+        </w:rPr>
+        <w:t>tbl_exemplares</w:t>
+      </w:r>
+      <w:proofErr w:type="spellEnd"/>
+      <w:r>
+        <w:rPr>
+          <w:rFonts w:ascii="Arial" w:hAnsi="Arial" w:cs="Arial"/>
+          <w:sz w:val="24"/>
+          <w:szCs w:val="24"/>
+          <w:lang w:val="en-US"/>
+        </w:rPr>
+        <w:t>(</w:t>
+      </w:r>
+      <w:proofErr w:type="spellStart"/>
+      <w:r>
+        <w:rPr>
+          <w:rFonts w:ascii="Arial" w:hAnsi="Arial" w:cs="Arial"/>
+          <w:sz w:val="24"/>
+          <w:szCs w:val="24"/>
+          <w:lang w:val="en-US"/>
+        </w:rPr>
+        <w:t>id_exemplar</w:t>
+      </w:r>
+      <w:proofErr w:type="spellEnd"/>
+      <w:r>
+        <w:rPr>
+          <w:rFonts w:ascii="Arial" w:hAnsi="Arial" w:cs="Arial"/>
+          <w:sz w:val="24"/>
+          <w:szCs w:val="24"/>
+          <w:lang w:val="en-US"/>
+        </w:rPr>
+        <w:t>),</w:t>
+      </w:r>
+    </w:p>
+    <w:p>
+      <w:pPr>
+        <w:rPr>
+          <w:rFonts w:ascii="Arial" w:hAnsi="Arial" w:cs="Arial"/>
+          <w:sz w:val="24"/>
+          <w:szCs w:val="24"/>
+          <w:lang w:val="en-US"/>
+        </w:rPr>
+      </w:pPr>
+      <w:r>
+        <w:rPr>
+          <w:rFonts w:ascii="Arial" w:hAnsi="Arial" w:cs="Arial"/>
+          <w:sz w:val="24"/>
+          <w:szCs w:val="24"/>
+          <w:lang w:val="en-US"/>
+        </w:rPr>
+        <w:t xml:space="preserve">    </w:t>
+      </w:r>
+      <w:r>
+        <w:rPr>
+          <w:rFonts w:ascii="Arial" w:hAnsi="Arial" w:cs="Arial"/>
+          <w:sz w:val="24"/>
+          <w:szCs w:val="24"/>
+          <w:lang w:val="en-US"/>
+        </w:rPr>
+        <w:t xml:space="preserve">FOREIGN KEY (matricula) REFERENCES </w:t>
+      </w:r>
+      <w:proofErr w:type="spellStart"/>
+      <w:r>
+        <w:rPr>
+          <w:rFonts w:ascii="Arial" w:hAnsi="Arial" w:cs="Arial"/>
+          <w:sz w:val="24"/>
+          <w:szCs w:val="24"/>
+          <w:lang w:val="en-US"/>
+        </w:rPr>
+        <w:t>tbl_membros</w:t>
+      </w:r>
+      <w:proofErr w:type="spellEnd"/>
+      <w:r>
+        <w:rPr>
+          <w:rFonts w:ascii="Arial" w:hAnsi="Arial" w:cs="Arial"/>
+          <w:sz w:val="24"/>
+          <w:szCs w:val="24"/>
+          <w:lang w:val="en-US"/>
+        </w:rPr>
+        <w:t>(matricula)</w:t>
+      </w:r>
+    </w:p>
+    <w:p>
+      <w:pPr>
+        <w:rPr>
+          <w:rFonts w:ascii="Arial" w:hAnsi="Arial" w:cs="Arial"/>
+          <w:sz w:val="24"/>
+          <w:szCs w:val="24"/>
+          <w:lang w:val="en-US"/>
+        </w:rPr>
+      </w:pPr>
+      <w:r>
+        <w:rPr>
+          <w:rFonts w:ascii="Arial" w:hAnsi="Arial" w:cs="Arial"/>
+          <w:sz w:val="24"/>
+          <w:szCs w:val="24"/>
+          <w:lang w:val="en-US"/>
+        </w:rPr>
+        <w:t>);</w:t>
+      </w:r>
+    </w:p>
+    <w:p>
+      <w:pPr>
+        <w:rPr>
+          <w:rFonts w:ascii="Arial" w:hAnsi="Arial" w:cs="Arial"/>
+          <w:sz w:val="24"/>
+          <w:szCs w:val="24"/>
+          <w:lang w:val="en-US"/>
+        </w:rPr>
+      </w:pPr>
+    </w:p>
+    <w:p>
+      <w:pPr>
+        <w:rPr>
+          <w:rFonts w:ascii="Arial" w:hAnsi="Arial" w:cs="Arial"/>
+          <w:sz w:val="24"/>
+          <w:szCs w:val="24"/>
+          <w:lang w:val="en-US"/>
+        </w:rPr>
+      </w:pPr>
+    </w:p>
+    <w:p>
+      <w:pPr>
+        <w:rPr>
+          <w:rFonts w:ascii="Arial" w:hAnsi="Arial" w:cs="Arial"/>
+          <w:b/>
+          <w:sz w:val="24"/>
+          <w:szCs w:val="24"/>
+        </w:rPr>
+      </w:pPr>
+      <w:r>
+        <w:rPr>
+          <w:rFonts w:ascii="Arial" w:hAnsi="Arial" w:cs="Arial"/>
+          <w:b/>
+          <w:sz w:val="24"/>
+          <w:szCs w:val="24"/>
+        </w:rPr>
+        <w:t>Erro (ponto para aprimorar):</w:t>
+      </w:r>
+    </w:p>
+    <w:p>
+      <w:pPr>
+        <w:rPr>
+          <w:rFonts w:ascii="Arial" w:hAnsi="Arial" w:cs="Arial"/>
+          <w:b/>
+          <w:sz w:val="24"/>
+          <w:szCs w:val="24"/>
+        </w:rPr>
+      </w:pPr>
+      <w:r>
+        <w:rPr>
+          <w:rFonts w:ascii="Arial" w:hAnsi="Arial" w:cs="Arial"/>
+          <w:b/>
+          <w:sz w:val="24"/>
+          <w:szCs w:val="24"/>
+        </w:rPr>
+        <w:t xml:space="preserve">Atributo faltando na tabela </w:t>
+      </w:r>
+      <w:r>
+        <w:rPr>
+          <w:rFonts w:ascii="Arial" w:hAnsi="Arial" w:cs="Arial"/>
+          <w:b/>
+          <w:sz w:val="24"/>
+          <w:szCs w:val="24"/>
+        </w:rPr>
+        <w:t>empréstimo (</w:t>
+      </w:r>
+      <w:proofErr w:type="spellStart"/>
+      <w:r>
+        <w:rPr>
+          <w:rFonts w:ascii="Arial" w:hAnsi="Arial" w:cs="Arial"/>
+          <w:b/>
+          <w:sz w:val="24"/>
+          <w:szCs w:val="24"/>
+        </w:rPr>
+        <w:t>id_emprestimo</w:t>
+      </w:r>
+      <w:proofErr w:type="spellEnd"/>
+      <w:r>
+        <w:rPr>
+          <w:rFonts w:ascii="Arial" w:hAnsi="Arial" w:cs="Arial"/>
+          <w:b/>
+          <w:sz w:val="24"/>
+          <w:szCs w:val="24"/>
+        </w:rPr>
+        <w:t xml:space="preserve"> ao invés da chave composta)</w:t>
+      </w:r>
+    </w:p>
+    <w:p>
+      <w:pPr>
+        <w:rPr>
+          <w:rFonts w:ascii="Arial" w:hAnsi="Arial" w:cs="Arial"/>
+          <w:b/>
+          <w:sz w:val="28"/>
+          <w:szCs w:val="24"/>
+        </w:rPr>
+      </w:pPr>
+    </w:p>
+    <w:p>
+      <w:pPr>
+        <w:rPr>
+          <w:rFonts w:ascii="Arial" w:hAnsi="Arial" w:cs="Arial"/>
+          <w:b/>
+          <w:sz w:val="28"/>
+          <w:szCs w:val="24"/>
+        </w:rPr>
+      </w:pPr>
+    </w:p>
+    <w:p>
+      <w:pPr>
+        <w:rPr>
+          <w:rFonts w:ascii="Arial" w:hAnsi="Arial" w:cs="Arial"/>
+          <w:b/>
+          <w:sz w:val="28"/>
+          <w:szCs w:val="24"/>
+        </w:rPr>
+      </w:pPr>
+    </w:p>
+    <w:p>
+      <w:pPr>
+        <w:rPr>
+          <w:rFonts w:ascii="Arial" w:hAnsi="Arial" w:cs="Arial"/>
+          <w:b/>
+          <w:sz w:val="28"/>
+          <w:szCs w:val="24"/>
+        </w:rPr>
+      </w:pPr>
+      <w:r>
+        <w:rPr>
+          <w:rFonts w:ascii="Arial" w:hAnsi="Arial" w:cs="Arial"/>
+          <w:b/>
+          <w:sz w:val="28"/>
+          <w:szCs w:val="24"/>
+        </w:rPr>
+        <w:lastRenderedPageBreak/>
+        <w:t>04:</w:t>
+      </w:r>
+    </w:p>
+    <w:p>
+      <w:pPr>
+        <w:rPr>
+          <w:rFonts w:ascii="Arial" w:hAnsi="Arial" w:cs="Arial"/>
+          <w:sz w:val="24"/>
+          <w:szCs w:val="24"/>
+          <w:lang w:val="en-US"/>
+        </w:rPr>
+      </w:pPr>
+      <w:r>
+        <w:rPr>
+          <w:rFonts w:ascii="Arial" w:hAnsi="Arial" w:cs="Arial"/>
+          <w:sz w:val="24"/>
+          <w:szCs w:val="24"/>
+          <w:lang w:val="en-US"/>
+        </w:rPr>
+        <w:t>CREATE USER '</w:t>
+      </w:r>
+      <w:proofErr w:type="spellStart"/>
+      <w:r>
+        <w:rPr>
+          <w:rFonts w:ascii="Arial" w:hAnsi="Arial" w:cs="Arial"/>
+          <w:sz w:val="24"/>
+          <w:szCs w:val="24"/>
+          <w:lang w:val="en-US"/>
+        </w:rPr>
+        <w:t>estagiario</w:t>
+      </w:r>
+      <w:proofErr w:type="spellEnd"/>
+      <w:r>
+        <w:rPr>
+          <w:rFonts w:ascii="Arial" w:hAnsi="Arial" w:cs="Arial"/>
+          <w:sz w:val="24"/>
+          <w:szCs w:val="24"/>
+          <w:lang w:val="en-US"/>
+        </w:rPr>
+        <w:t>'@'localhost' IDENTIFIED BY 'mudar123';</w:t>
+      </w:r>
+    </w:p>
+    <w:p>
+      <w:pPr>
+        <w:rPr>
+          <w:rFonts w:ascii="Arial" w:hAnsi="Arial" w:cs="Arial"/>
+          <w:sz w:val="24"/>
+          <w:szCs w:val="24"/>
+          <w:lang w:val="en-US"/>
+        </w:rPr>
+      </w:pPr>
+    </w:p>
+    <w:p>
+      <w:pPr>
+        <w:rPr>
+          <w:rFonts w:ascii="Arial" w:hAnsi="Arial" w:cs="Arial"/>
+          <w:sz w:val="24"/>
+          <w:szCs w:val="24"/>
+        </w:rPr>
+      </w:pPr>
+      <w:r>
+        <w:rPr>
+          <w:rFonts w:ascii="Arial" w:hAnsi="Arial" w:cs="Arial"/>
+          <w:sz w:val="24"/>
+          <w:szCs w:val="24"/>
+        </w:rPr>
+        <w:t xml:space="preserve">GRANT ALTER ON </w:t>
+      </w:r>
+      <w:proofErr w:type="spellStart"/>
+      <w:r>
+        <w:rPr>
+          <w:rFonts w:ascii="Arial" w:hAnsi="Arial" w:cs="Arial"/>
+          <w:sz w:val="24"/>
+          <w:szCs w:val="24"/>
+        </w:rPr>
+        <w:t>db_saber_e_cia_b.tbl_livros</w:t>
+      </w:r>
+      <w:proofErr w:type="spellEnd"/>
+      <w:r>
+        <w:rPr>
+          <w:rFonts w:ascii="Arial" w:hAnsi="Arial" w:cs="Arial"/>
+          <w:sz w:val="24"/>
+          <w:szCs w:val="24"/>
+        </w:rPr>
+        <w:t xml:space="preserve"> TO '</w:t>
+      </w:r>
+      <w:proofErr w:type="spellStart"/>
+      <w:r>
+        <w:rPr>
+          <w:rFonts w:ascii="Arial" w:hAnsi="Arial" w:cs="Arial"/>
+          <w:sz w:val="24"/>
+          <w:szCs w:val="24"/>
+        </w:rPr>
+        <w:t>estagiario</w:t>
+      </w:r>
+      <w:proofErr w:type="spellEnd"/>
+      <w:r>
+        <w:rPr>
+          <w:rFonts w:ascii="Arial" w:hAnsi="Arial" w:cs="Arial"/>
+          <w:sz w:val="24"/>
+          <w:szCs w:val="24"/>
+        </w:rPr>
+        <w:t>'@'</w:t>
+      </w:r>
+      <w:proofErr w:type="spellStart"/>
+      <w:r>
+        <w:rPr>
+          <w:rFonts w:ascii="Arial" w:hAnsi="Arial" w:cs="Arial"/>
+          <w:sz w:val="24"/>
+          <w:szCs w:val="24"/>
+        </w:rPr>
+        <w:t>localhost</w:t>
+      </w:r>
+      <w:proofErr w:type="spellEnd"/>
+      <w:r>
+        <w:rPr>
+          <w:rFonts w:ascii="Arial" w:hAnsi="Arial" w:cs="Arial"/>
+          <w:sz w:val="24"/>
+          <w:szCs w:val="24"/>
+        </w:rPr>
+        <w:t>';</w:t>
+      </w:r>
+    </w:p>
+    <w:p>
+      <w:pPr>
+        <w:rPr>
+          <w:rFonts w:ascii="Arial" w:hAnsi="Arial" w:cs="Arial"/>
+          <w:sz w:val="24"/>
+          <w:szCs w:val="24"/>
+        </w:rPr>
+      </w:pPr>
+    </w:p>
+    <w:p>
+      <w:pPr>
+        <w:rPr>
+          <w:rFonts w:ascii="Arial" w:hAnsi="Arial" w:cs="Arial"/>
+          <w:sz w:val="24"/>
+          <w:szCs w:val="24"/>
+        </w:rPr>
+      </w:pPr>
+      <w:r>
+        <w:rPr>
+          <w:rFonts w:ascii="Arial" w:hAnsi="Arial" w:cs="Arial"/>
+          <w:sz w:val="24"/>
+          <w:szCs w:val="24"/>
+        </w:rPr>
+        <w:t xml:space="preserve">USE </w:t>
+      </w:r>
+      <w:proofErr w:type="spellStart"/>
+      <w:r>
+        <w:rPr>
+          <w:rFonts w:ascii="Arial" w:hAnsi="Arial" w:cs="Arial"/>
+          <w:sz w:val="24"/>
+          <w:szCs w:val="24"/>
+        </w:rPr>
+        <w:t>db_saber_e_cia_b</w:t>
+      </w:r>
+      <w:proofErr w:type="spellEnd"/>
+      <w:r>
+        <w:rPr>
+          <w:rFonts w:ascii="Arial" w:hAnsi="Arial" w:cs="Arial"/>
+          <w:sz w:val="24"/>
+          <w:szCs w:val="24"/>
+        </w:rPr>
+        <w:t>;</w:t>
+      </w:r>
+    </w:p>
+    <w:p>
+      <w:pPr>
+        <w:rPr>
+          <w:rFonts w:ascii="Arial" w:hAnsi="Arial" w:cs="Arial"/>
+          <w:sz w:val="24"/>
+          <w:szCs w:val="24"/>
+        </w:rPr>
+      </w:pPr>
+    </w:p>
+    <w:p>
+      <w:pPr>
+        <w:rPr>
+          <w:rFonts w:ascii="Arial" w:hAnsi="Arial" w:cs="Arial"/>
+          <w:sz w:val="24"/>
+          <w:szCs w:val="24"/>
+          <w:lang w:val="en-US"/>
+        </w:rPr>
+      </w:pPr>
+      <w:r>
+        <w:rPr>
+          <w:rFonts w:ascii="Arial" w:hAnsi="Arial" w:cs="Arial"/>
+          <w:sz w:val="24"/>
+          <w:szCs w:val="24"/>
+          <w:lang w:val="en-US"/>
+        </w:rPr>
+        <w:t xml:space="preserve">ALTER TABLE </w:t>
+      </w:r>
+      <w:proofErr w:type="spellStart"/>
+      <w:r>
+        <w:rPr>
+          <w:rFonts w:ascii="Arial" w:hAnsi="Arial" w:cs="Arial"/>
+          <w:sz w:val="24"/>
+          <w:szCs w:val="24"/>
+          <w:lang w:val="en-US"/>
+        </w:rPr>
+        <w:t>tbl_livros</w:t>
+      </w:r>
+      <w:proofErr w:type="spellEnd"/>
+    </w:p>
+    <w:p>
+      <w:pPr>
+        <w:rPr>
+          <w:rFonts w:ascii="Arial" w:hAnsi="Arial" w:cs="Arial"/>
+          <w:sz w:val="24"/>
+          <w:szCs w:val="24"/>
+          <w:lang w:val="en-US"/>
+        </w:rPr>
+      </w:pPr>
+      <w:r>
+        <w:rPr>
+          <w:rFonts w:ascii="Arial" w:hAnsi="Arial" w:cs="Arial"/>
+          <w:sz w:val="24"/>
+          <w:szCs w:val="24"/>
+          <w:lang w:val="en-US"/>
+        </w:rPr>
+        <w:t xml:space="preserve">ADD COLUMN </w:t>
+      </w:r>
+      <w:proofErr w:type="spellStart"/>
+      <w:r>
+        <w:rPr>
+          <w:rFonts w:ascii="Arial" w:hAnsi="Arial" w:cs="Arial"/>
+          <w:sz w:val="24"/>
+          <w:szCs w:val="24"/>
+          <w:lang w:val="en-US"/>
+        </w:rPr>
+        <w:t>genero</w:t>
+      </w:r>
+      <w:proofErr w:type="spellEnd"/>
+      <w:r>
+        <w:rPr>
+          <w:rFonts w:ascii="Arial" w:hAnsi="Arial" w:cs="Arial"/>
+          <w:sz w:val="24"/>
+          <w:szCs w:val="24"/>
+          <w:lang w:val="en-US"/>
+        </w:rPr>
+        <w:t xml:space="preserve"> </w:t>
+      </w:r>
+      <w:proofErr w:type="gramStart"/>
+      <w:r>
+        <w:rPr>
+          <w:rFonts w:ascii="Arial" w:hAnsi="Arial" w:cs="Arial"/>
+          <w:sz w:val="24"/>
+          <w:szCs w:val="24"/>
+          <w:lang w:val="en-US"/>
+        </w:rPr>
+        <w:t>VARCHAR(</w:t>
+      </w:r>
+      <w:proofErr w:type="gramEnd"/>
+      <w:r>
+        <w:rPr>
+          <w:rFonts w:ascii="Arial" w:hAnsi="Arial" w:cs="Arial"/>
+          <w:sz w:val="24"/>
+          <w:szCs w:val="24"/>
+          <w:lang w:val="en-US"/>
+        </w:rPr>
+        <w:t>50) NOT NULL;</w:t>
+      </w:r>
+    </w:p>
+    <w:p>
+      <w:pPr>
+        <w:rPr>
+          <w:rFonts w:ascii="Arial" w:hAnsi="Arial" w:cs="Arial"/>
+          <w:sz w:val="24"/>
+          <w:szCs w:val="24"/>
+          <w:lang w:val="en-US"/>
+        </w:rPr>
+      </w:pPr>
+    </w:p>
+    <w:p>
+      <w:pPr>
+        <w:rPr>
+          <w:rFonts w:ascii="Arial" w:hAnsi="Arial" w:cs="Arial"/>
+          <w:sz w:val="24"/>
+          <w:szCs w:val="24"/>
+          <w:lang w:val="en-US"/>
+        </w:rPr>
+      </w:pPr>
+    </w:p>
+    <w:p>
+      <w:pPr>
+        <w:rPr>
+          <w:rFonts w:ascii="Arial" w:hAnsi="Arial" w:cs="Arial"/>
+          <w:sz w:val="24"/>
+          <w:szCs w:val="24"/>
+          <w:lang w:val="en-US"/>
+        </w:rPr>
+      </w:pPr>
+    </w:p>
+    <w:p>
+      <w:pPr>
+        <w:rPr>
+          <w:rFonts w:ascii="Arial" w:hAnsi="Arial" w:cs="Arial"/>
+          <w:sz w:val="24"/>
+          <w:szCs w:val="24"/>
+          <w:lang w:val="en-US"/>
+        </w:rPr>
+      </w:pPr>
+    </w:p>
+    <w:p>
+      <w:pPr>
+        <w:rPr>
+          <w:rFonts w:ascii="Arial" w:hAnsi="Arial" w:cs="Arial"/>
+          <w:sz w:val="24"/>
+          <w:szCs w:val="24"/>
+          <w:lang w:val="en-US"/>
+        </w:rPr>
+      </w:pPr>
+    </w:p>
+    <w:p>
+      <w:pPr>
+        <w:rPr>
+          <w:rFonts w:ascii="Arial" w:hAnsi="Arial" w:cs="Arial"/>
+          <w:sz w:val="24"/>
+          <w:szCs w:val="24"/>
+          <w:lang w:val="en-US"/>
+        </w:rPr>
+      </w:pPr>
+    </w:p>
+    <w:p>
+      <w:pPr>
+        <w:rPr>
+          <w:rFonts w:ascii="Arial" w:hAnsi="Arial" w:cs="Arial"/>
+          <w:sz w:val="24"/>
+          <w:szCs w:val="24"/>
+          <w:lang w:val="en-US"/>
+        </w:rPr>
+      </w:pPr>
+    </w:p>
+    <w:p>
+      <w:pPr>
+        <w:rPr>
+          <w:rFonts w:ascii="Arial" w:hAnsi="Arial" w:cs="Arial"/>
+          <w:sz w:val="24"/>
+          <w:szCs w:val="24"/>
+          <w:lang w:val="en-US"/>
+        </w:rPr>
+      </w:pPr>
+    </w:p>
+    <w:p>
+      <w:pPr>
+        <w:rPr>
+          <w:rFonts w:ascii="Arial" w:hAnsi="Arial" w:cs="Arial"/>
+          <w:sz w:val="24"/>
+          <w:szCs w:val="24"/>
+          <w:lang w:val="en-US"/>
+        </w:rPr>
+      </w:pPr>
+    </w:p>
+    <w:p>
+      <w:pPr>
+        <w:rPr>
+          <w:rFonts w:ascii="Arial" w:hAnsi="Arial" w:cs="Arial"/>
+          <w:sz w:val="24"/>
+          <w:szCs w:val="24"/>
+          <w:lang w:val="en-US"/>
+        </w:rPr>
+      </w:pPr>
+    </w:p>
+    <w:p>
+      <w:pPr>
+        <w:rPr>
+          <w:rFonts w:ascii="Arial" w:hAnsi="Arial" w:cs="Arial"/>
+          <w:sz w:val="24"/>
+          <w:szCs w:val="24"/>
+          <w:lang w:val="en-US"/>
+        </w:rPr>
+      </w:pPr>
+    </w:p>
+    <w:p>
+      <w:pPr>
+        <w:rPr>
+          <w:rFonts w:ascii="Arial" w:hAnsi="Arial" w:cs="Arial"/>
+          <w:sz w:val="24"/>
+          <w:szCs w:val="24"/>
+          <w:lang w:val="en-US"/>
+        </w:rPr>
+      </w:pPr>
+    </w:p>
+    <w:p>
+      <w:pPr>
+        <w:rPr>
+          <w:rFonts w:ascii="Arial" w:hAnsi="Arial" w:cs="Arial"/>
+          <w:sz w:val="24"/>
+          <w:szCs w:val="24"/>
+          <w:lang w:val="en-US"/>
+        </w:rPr>
+      </w:pPr>
+    </w:p>
+    <w:p>
+      <w:pPr>
+        <w:rPr>
+          <w:rFonts w:ascii="Arial" w:hAnsi="Arial" w:cs="Arial"/>
+          <w:sz w:val="24"/>
+          <w:szCs w:val="24"/>
+          <w:lang w:val="en-US"/>
+        </w:rPr>
+      </w:pPr>
+    </w:p>
+    <w:p>
+      <w:pPr>
+        <w:rPr>
+          <w:rFonts w:ascii="Arial" w:hAnsi="Arial" w:cs="Arial"/>
+          <w:sz w:val="24"/>
+          <w:szCs w:val="24"/>
+          <w:lang w:val="en-US"/>
+        </w:rPr>
+      </w:pPr>
+    </w:p>
+    <w:p>
+      <w:pPr>
+        <w:rPr>
+          <w:rFonts w:ascii="Arial" w:hAnsi="Arial" w:cs="Arial"/>
+          <w:sz w:val="24"/>
+          <w:szCs w:val="24"/>
+          <w:lang w:val="en-US"/>
+        </w:rPr>
+      </w:pPr>
+    </w:p>
+    <w:p>
+      <w:pPr>
+        <w:rPr>
+          <w:rFonts w:ascii="Arial" w:hAnsi="Arial" w:cs="Arial"/>
+          <w:sz w:val="24"/>
+          <w:szCs w:val="24"/>
+          <w:lang w:val="en-US"/>
+        </w:rPr>
+      </w:pPr>
+    </w:p>
+    <w:p>
+      <w:pPr>
+        <w:rPr>
+          <w:rFonts w:ascii="Arial" w:hAnsi="Arial" w:cs="Arial"/>
+          <w:sz w:val="24"/>
+          <w:szCs w:val="24"/>
+          <w:lang w:val="en-US"/>
+        </w:rPr>
+      </w:pPr>
+    </w:p>
+    <w:p>
+      <w:pPr>
+        <w:rPr>
+          <w:rFonts w:ascii="Arial" w:hAnsi="Arial" w:cs="Arial"/>
+          <w:sz w:val="24"/>
+          <w:szCs w:val="24"/>
+          <w:lang w:val="en-US"/>
+        </w:rPr>
+      </w:pPr>
+    </w:p>
+    <w:p>
+      <w:pPr>
+        <w:rPr>
+          <w:rFonts w:ascii="Arial" w:hAnsi="Arial" w:cs="Arial"/>
+          <w:sz w:val="24"/>
+          <w:szCs w:val="24"/>
+          <w:lang w:val="en-US"/>
+        </w:rPr>
+      </w:pPr>
+    </w:p>
+    <w:p>
+      <w:pPr>
+        <w:rPr>
+          <w:rFonts w:ascii="Arial" w:hAnsi="Arial" w:cs="Arial"/>
+          <w:sz w:val="24"/>
+          <w:szCs w:val="24"/>
+          <w:lang w:val="en-US"/>
+        </w:rPr>
+      </w:pPr>
+    </w:p>
+    <w:p>
+      <w:pPr>
+        <w:rPr>
+          <w:rFonts w:ascii="Arial" w:hAnsi="Arial" w:cs="Arial"/>
+          <w:b/>
+          <w:sz w:val="28"/>
+          <w:szCs w:val="24"/>
+          <w:lang w:val="en-US"/>
+        </w:rPr>
+      </w:pPr>
+      <w:proofErr w:type="spellStart"/>
+      <w:r>
+        <w:rPr>
+          <w:rFonts w:ascii="Arial" w:hAnsi="Arial" w:cs="Arial"/>
+          <w:b/>
+          <w:sz w:val="28"/>
+          <w:szCs w:val="24"/>
+          <w:lang w:val="en-US"/>
+        </w:rPr>
+        <w:lastRenderedPageBreak/>
+        <w:t>Corrigido</w:t>
+      </w:r>
+      <w:proofErr w:type="spellEnd"/>
+      <w:r>
+        <w:rPr>
+          <w:rFonts w:ascii="Arial" w:hAnsi="Arial" w:cs="Arial"/>
+          <w:b/>
+          <w:sz w:val="28"/>
+          <w:szCs w:val="24"/>
+          <w:lang w:val="en-US"/>
+        </w:rPr>
+        <w:t>:</w:t>
+      </w:r>
+    </w:p>
+    <w:p>
+      <w:pPr>
+        <w:rPr>
+          <w:rFonts w:ascii="Arial" w:hAnsi="Arial" w:cs="Arial"/>
+          <w:b/>
+          <w:sz w:val="28"/>
+          <w:szCs w:val="24"/>
+          <w:lang w:val="en-US"/>
+        </w:rPr>
+      </w:pPr>
+      <w:r>
+        <w:rPr>
+          <w:rFonts w:ascii="Arial" w:hAnsi="Arial" w:cs="Arial"/>
+          <w:b/>
+          <w:sz w:val="28"/>
+          <w:szCs w:val="24"/>
+          <w:lang w:val="en-US"/>
+        </w:rPr>
+        <w:t>01:</w:t>
+      </w:r>
+    </w:p>
+    <w:p>
+      <w:pPr>
+        <w:rPr>
+          <w:rFonts w:ascii="Arial" w:hAnsi="Arial" w:cs="Arial"/>
+          <w:b/>
+          <w:sz w:val="28"/>
+          <w:szCs w:val="24"/>
+          <w:lang w:val="en-US"/>
+        </w:rPr>
+      </w:pPr>
+      <w:r>
+        <w:rPr>
+          <w:rFonts w:ascii="Arial" w:hAnsi="Arial" w:cs="Arial"/>
+          <w:b/>
+          <w:sz w:val="28"/>
+          <w:szCs w:val="24"/>
+          <w:lang w:val="en-US"/>
+        </w:rPr>
+        <w:drawing>
+          <wp:inline distT="0" distB="0" distL="0" distR="0" wp14:anchorId="027B6B5D" wp14:editId="7A1BC727">
+            <wp:extent cx="5400040" cy="2853690"/>
+            <wp:effectExtent l="0" t="0" r="0" b="3810"/>
+            <wp:docPr id="2" name="Imagem 2"/>
+            <wp:cNvGraphicFramePr>
+              <a:graphicFrameLocks xmlns:a="http://schemas.openxmlformats.org/drawingml/2006/main" noChangeAspect="1"/>
+            </wp:cNvGraphicFramePr>
+            <a:graphic xmlns:a="http://schemas.openxmlformats.org/drawingml/2006/main">
+              <a:graphicData uri="http://schemas.openxmlformats.org/drawingml/2006/picture">
+                <pic:pic xmlns:pic="http://schemas.openxmlformats.org/drawingml/2006/picture">
+                  <pic:nvPicPr>
+                    <pic:cNvPr id="1" name=""/>
+                    <pic:cNvPicPr/>
+                  </pic:nvPicPr>
+                  <pic:blipFill>
+                    <a:blip r:embed="rId6"/>
+                    <a:stretch>
+                      <a:fillRect/>
+                    </a:stretch>
+                  </pic:blipFill>
+                  <pic:spPr>
+                    <a:xfrm>
+                      <a:off x="0" y="0"/>
+                      <a:ext cx="5400040" cy="2853690"/>
+                    </a:xfrm>
+                    <a:prstGeom prst="rect">
+                      <a:avLst/>
+                    </a:prstGeom>
+                  </pic:spPr>
+                </pic:pic>
+              </a:graphicData>
+            </a:graphic>
+          </wp:inline>
+        </w:drawing>
+      </w:r>
+    </w:p>
+    <w:p>
+      <w:pPr>
+        <w:rPr>
+          <w:rFonts w:ascii="Arial" w:hAnsi="Arial" w:cs="Arial"/>
+          <w:b/>
+          <w:sz w:val="28"/>
+          <w:szCs w:val="24"/>
+          <w:lang w:val="en-US"/>
+        </w:rPr>
+      </w:pPr>
+      <w:r>
+        <w:rPr>
+          <w:rFonts w:ascii="Arial" w:hAnsi="Arial" w:cs="Arial"/>
+          <w:b/>
+          <w:sz w:val="28"/>
+          <w:szCs w:val="24"/>
+          <w:lang w:val="en-US"/>
+        </w:rPr>
+        <w:t>02:</w:t>
+      </w:r>
+    </w:p>
+    <w:p>
+      <w:pPr>
+        <w:rPr>
+          <w:rFonts w:ascii="Arial" w:hAnsi="Arial" w:cs="Arial"/>
+          <w:b/>
+          <w:sz w:val="28"/>
+          <w:szCs w:val="24"/>
+          <w:lang w:val="en-US"/>
+        </w:rPr>
+      </w:pPr>
+      <w:r>
+        <w:rPr>
+          <w:rFonts w:ascii="Arial" w:hAnsi="Arial" w:cs="Arial"/>
+          <w:b/>
+          <w:sz w:val="28"/>
+          <w:szCs w:val="24"/>
+          <w:lang w:val="en-US"/>
+        </w:rPr>
+        <w:drawing>
+          <wp:inline distT="0" distB="0" distL="0" distR="0" wp14:anchorId="2634D8D1" wp14:editId="2F82C6A7">
+            <wp:extent cx="5400040" cy="3930015"/>
+            <wp:effectExtent l="0" t="0" r="0" b="0"/>
+            <wp:docPr id="3" name="Imagem 3"/>
+            <wp:cNvGraphicFramePr>
+              <a:graphicFrameLocks xmlns:a="http://schemas.openxmlformats.org/drawingml/2006/main" noChangeAspect="1"/>
+            </wp:cNvGraphicFramePr>
+            <a:graphic xmlns:a="http://schemas.openxmlformats.org/drawingml/2006/main">
+              <a:graphicData uri="http://schemas.openxmlformats.org/drawingml/2006/picture">
+                <pic:pic xmlns:pic="http://schemas.openxmlformats.org/drawingml/2006/picture">
+                  <pic:nvPicPr>
+                    <pic:cNvPr id="1" name=""/>
+                    <pic:cNvPicPr/>
+                  </pic:nvPicPr>
+                  <pic:blipFill>
+                    <a:blip r:embed="rId7"/>
+                    <a:stretch>
+                      <a:fillRect/>
+                    </a:stretch>
+                  </pic:blipFill>
+                  <pic:spPr>
+                    <a:xfrm>
+                      <a:off x="0" y="0"/>
+                      <a:ext cx="5400040" cy="3930015"/>
+                    </a:xfrm>
+                    <a:prstGeom prst="rect">
+                      <a:avLst/>
+                    </a:prstGeom>
+                  </pic:spPr>
+                </pic:pic>
+              </a:graphicData>
+            </a:graphic>
+          </wp:inline>
+        </w:drawing>
+      </w:r>
+    </w:p>
+    <w:p>
+      <w:pPr>
+        <w:rPr>
+          <w:rFonts w:ascii="Arial" w:hAnsi="Arial" w:cs="Arial"/>
+          <w:b/>
+          <w:sz w:val="28"/>
+          <w:szCs w:val="24"/>
+          <w:lang w:val="en-US"/>
+        </w:rPr>
+      </w:pPr>
+    </w:p>
+    <w:p>
+      <w:pPr>
+        <w:rPr>
+          <w:rFonts w:ascii="Arial" w:hAnsi="Arial" w:cs="Arial"/>
+          <w:b/>
+          <w:sz w:val="28"/>
+          <w:szCs w:val="24"/>
+          <w:lang w:val="en-US"/>
+        </w:rPr>
+      </w:pPr>
+    </w:p>
+    <w:p>
+      <w:pPr>
+        <w:rPr>
+          <w:rFonts w:ascii="Arial" w:hAnsi="Arial" w:cs="Arial"/>
+          <w:b/>
+          <w:sz w:val="28"/>
+          <w:szCs w:val="24"/>
+          <w:lang w:val="en-US"/>
+        </w:rPr>
+      </w:pPr>
+    </w:p>
+    <w:p>
+      <w:pPr>
+        <w:rPr>
+          <w:rFonts w:ascii="Arial" w:hAnsi="Arial" w:cs="Arial"/>
+          <w:b/>
+          <w:sz w:val="28"/>
+          <w:szCs w:val="24"/>
+          <w:lang w:val="en-US"/>
+        </w:rPr>
+      </w:pPr>
+      <w:r>
+        <w:rPr>
+          <w:rFonts w:ascii="Arial" w:hAnsi="Arial" w:cs="Arial"/>
+          <w:b/>
+          <w:sz w:val="28"/>
+          <w:szCs w:val="24"/>
+          <w:lang w:val="en-US"/>
+        </w:rPr>
+        <w:lastRenderedPageBreak/>
+        <w:t>03:</w:t>
+      </w:r>
+    </w:p>
+    <w:p>
+      <w:pPr>
+        <w:rPr>
+          <w:rFonts w:ascii="Arial" w:hAnsi="Arial" w:cs="Arial"/>
+          <w:sz w:val="24"/>
+          <w:szCs w:val="24"/>
+        </w:rPr>
+      </w:pPr>
+      <w:r>
+        <w:rPr>
+          <w:rFonts w:ascii="Arial" w:hAnsi="Arial" w:cs="Arial"/>
+          <w:sz w:val="24"/>
+          <w:szCs w:val="24"/>
+        </w:rPr>
+        <w:t xml:space="preserve">CREATE DATABASE </w:t>
+      </w:r>
+      <w:proofErr w:type="spellStart"/>
+      <w:r>
+        <w:rPr>
+          <w:rFonts w:ascii="Arial" w:hAnsi="Arial" w:cs="Arial"/>
+          <w:sz w:val="24"/>
+          <w:szCs w:val="24"/>
+        </w:rPr>
+        <w:t>db_saber_e_cia_b</w:t>
+      </w:r>
+      <w:proofErr w:type="spellEnd"/>
+      <w:r>
+        <w:rPr>
+          <w:rFonts w:ascii="Arial" w:hAnsi="Arial" w:cs="Arial"/>
+          <w:sz w:val="24"/>
+          <w:szCs w:val="24"/>
+        </w:rPr>
+        <w:t>;</w:t>
+      </w:r>
+    </w:p>
+    <w:p>
+      <w:pPr>
+        <w:rPr>
+          <w:rFonts w:ascii="Arial" w:hAnsi="Arial" w:cs="Arial"/>
+          <w:sz w:val="24"/>
+          <w:szCs w:val="24"/>
+        </w:rPr>
+      </w:pPr>
+    </w:p>
+    <w:p>
+      <w:pPr>
+        <w:rPr>
+          <w:rFonts w:ascii="Arial" w:hAnsi="Arial" w:cs="Arial"/>
+          <w:sz w:val="24"/>
+          <w:szCs w:val="24"/>
+        </w:rPr>
+      </w:pPr>
+      <w:r>
+        <w:rPr>
+          <w:rFonts w:ascii="Arial" w:hAnsi="Arial" w:cs="Arial"/>
+          <w:sz w:val="24"/>
+          <w:szCs w:val="24"/>
+        </w:rPr>
+        <w:t xml:space="preserve">USE </w:t>
+      </w:r>
+      <w:proofErr w:type="spellStart"/>
+      <w:r>
+        <w:rPr>
+          <w:rFonts w:ascii="Arial" w:hAnsi="Arial" w:cs="Arial"/>
+          <w:sz w:val="24"/>
+          <w:szCs w:val="24"/>
+        </w:rPr>
+        <w:t>db_saber_e_cia_b</w:t>
+      </w:r>
+      <w:proofErr w:type="spellEnd"/>
+      <w:r>
+        <w:rPr>
+          <w:rFonts w:ascii="Arial" w:hAnsi="Arial" w:cs="Arial"/>
+          <w:sz w:val="24"/>
+          <w:szCs w:val="24"/>
+        </w:rPr>
+        <w:t>;</w:t>
+      </w:r>
+    </w:p>
+    <w:p>
+      <w:pPr>
+        <w:rPr>
+          <w:rFonts w:ascii="Arial" w:hAnsi="Arial" w:cs="Arial"/>
+          <w:sz w:val="24"/>
+          <w:szCs w:val="24"/>
+        </w:rPr>
+      </w:pPr>
+    </w:p>
+    <w:p>
+      <w:pPr>
+        <w:rPr>
+          <w:rFonts w:ascii="Arial" w:hAnsi="Arial" w:cs="Arial"/>
+          <w:sz w:val="24"/>
+          <w:szCs w:val="24"/>
+          <w:lang w:val="en-US"/>
+        </w:rPr>
+      </w:pPr>
+      <w:r>
+        <w:rPr>
+          <w:rFonts w:ascii="Arial" w:hAnsi="Arial" w:cs="Arial"/>
+          <w:sz w:val="24"/>
+          <w:szCs w:val="24"/>
+          <w:lang w:val="en-US"/>
+        </w:rPr>
+        <w:t xml:space="preserve">CREATE TABLE </w:t>
+      </w:r>
+      <w:proofErr w:type="spellStart"/>
+      <w:r>
+        <w:rPr>
+          <w:rFonts w:ascii="Arial" w:hAnsi="Arial" w:cs="Arial"/>
+          <w:sz w:val="24"/>
+          <w:szCs w:val="24"/>
+          <w:lang w:val="en-US"/>
+        </w:rPr>
+        <w:t>tbl_autor</w:t>
+      </w:r>
+      <w:proofErr w:type="spellEnd"/>
+      <w:r>
+        <w:rPr>
+          <w:rFonts w:ascii="Arial" w:hAnsi="Arial" w:cs="Arial"/>
+          <w:sz w:val="24"/>
+          <w:szCs w:val="24"/>
+          <w:lang w:val="en-US"/>
+        </w:rPr>
+        <w:t xml:space="preserve"> (</w:t>
+      </w:r>
+    </w:p>
+    <w:p>
+      <w:pPr>
+        <w:rPr>
+          <w:rFonts w:ascii="Arial" w:hAnsi="Arial" w:cs="Arial"/>
+          <w:sz w:val="24"/>
+          <w:szCs w:val="24"/>
+          <w:lang w:val="en-US"/>
+        </w:rPr>
+      </w:pPr>
+      <w:r>
+        <w:rPr>
+          <w:rFonts w:ascii="Arial" w:hAnsi="Arial" w:cs="Arial"/>
+          <w:sz w:val="24"/>
+          <w:szCs w:val="24"/>
+          <w:lang w:val="en-US"/>
+        </w:rPr>
+        <w:tab/>
       </w:r>
       <w:proofErr w:type="spellStart"/>
       <w:r>
@@ -1266,47 +4020,389 @@
           <w:szCs w:val="24"/>
           <w:lang w:val="en-US"/>
         </w:rPr>
-        <w:t xml:space="preserve">) REFERENCES </w:t>
-      </w:r>
-      <w:proofErr w:type="spellStart"/>
-      <w:r>
-        <w:rPr>
-          <w:rFonts w:ascii="Arial" w:hAnsi="Arial" w:cs="Arial"/>
-          <w:sz w:val="24"/>
-          <w:szCs w:val="24"/>
-          <w:lang w:val="en-US"/>
-        </w:rPr>
-        <w:t>tbl_autor</w:t>
-      </w:r>
-      <w:proofErr w:type="spellEnd"/>
-      <w:r>
-        <w:rPr>
-          <w:rFonts w:ascii="Arial" w:hAnsi="Arial" w:cs="Arial"/>
-          <w:sz w:val="24"/>
-          <w:szCs w:val="24"/>
-          <w:lang w:val="en-US"/>
-        </w:rPr>
-        <w:t>(</w:t>
-      </w:r>
-      <w:proofErr w:type="spellStart"/>
-      <w:r>
-        <w:rPr>
-          <w:rFonts w:ascii="Arial" w:hAnsi="Arial" w:cs="Arial"/>
-          <w:sz w:val="24"/>
-          <w:szCs w:val="24"/>
-          <w:lang w:val="en-US"/>
-        </w:rPr>
-        <w:t>id_autor</w:t>
-      </w:r>
-      <w:proofErr w:type="spellEnd"/>
-      <w:r>
-        <w:rPr>
-          <w:rFonts w:ascii="Arial" w:hAnsi="Arial" w:cs="Arial"/>
-          <w:sz w:val="24"/>
-          <w:szCs w:val="24"/>
-          <w:lang w:val="en-US"/>
-        </w:rPr>
-        <w:t>)</w:t>
+        <w:t xml:space="preserve"> INT AUTO_INCREMENT PRIMARY KEY,</w:t>
+      </w:r>
+    </w:p>
+    <w:p>
+      <w:pPr>
+        <w:rPr>
+          <w:rFonts w:ascii="Arial" w:hAnsi="Arial" w:cs="Arial"/>
+          <w:sz w:val="24"/>
+          <w:szCs w:val="24"/>
+          <w:lang w:val="en-US"/>
+        </w:rPr>
+      </w:pPr>
+      <w:r>
+        <w:rPr>
+          <w:rFonts w:ascii="Arial" w:hAnsi="Arial" w:cs="Arial"/>
+          <w:sz w:val="24"/>
+          <w:szCs w:val="24"/>
+          <w:lang w:val="en-US"/>
+        </w:rPr>
+        <w:t xml:space="preserve">    </w:t>
+      </w:r>
+      <w:proofErr w:type="spellStart"/>
+      <w:r>
+        <w:rPr>
+          <w:rFonts w:ascii="Arial" w:hAnsi="Arial" w:cs="Arial"/>
+          <w:sz w:val="24"/>
+          <w:szCs w:val="24"/>
+          <w:lang w:val="en-US"/>
+        </w:rPr>
+        <w:t>nome_autor</w:t>
+      </w:r>
+      <w:proofErr w:type="spellEnd"/>
+      <w:r>
+        <w:rPr>
+          <w:rFonts w:ascii="Arial" w:hAnsi="Arial" w:cs="Arial"/>
+          <w:sz w:val="24"/>
+          <w:szCs w:val="24"/>
+          <w:lang w:val="en-US"/>
+        </w:rPr>
+        <w:t xml:space="preserve"> </w:t>
+      </w:r>
+      <w:proofErr w:type="gramStart"/>
+      <w:r>
+        <w:rPr>
+          <w:rFonts w:ascii="Arial" w:hAnsi="Arial" w:cs="Arial"/>
+          <w:sz w:val="24"/>
+          <w:szCs w:val="24"/>
+          <w:lang w:val="en-US"/>
+        </w:rPr>
+        <w:t>VARCHAR(</w:t>
+      </w:r>
+      <w:proofErr w:type="gramEnd"/>
+      <w:r>
+        <w:rPr>
+          <w:rFonts w:ascii="Arial" w:hAnsi="Arial" w:cs="Arial"/>
+          <w:sz w:val="24"/>
+          <w:szCs w:val="24"/>
+          <w:lang w:val="en-US"/>
+        </w:rPr>
+        <w:t>100) NOT NULL,</w:t>
+      </w:r>
+    </w:p>
+    <w:p>
+      <w:pPr>
+        <w:rPr>
+          <w:rFonts w:ascii="Arial" w:hAnsi="Arial" w:cs="Arial"/>
+          <w:sz w:val="24"/>
+          <w:szCs w:val="24"/>
+          <w:lang w:val="en-US"/>
+        </w:rPr>
+      </w:pPr>
+      <w:r>
+        <w:rPr>
+          <w:rFonts w:ascii="Arial" w:hAnsi="Arial" w:cs="Arial"/>
+          <w:sz w:val="24"/>
+          <w:szCs w:val="24"/>
+          <w:lang w:val="en-US"/>
+        </w:rPr>
+        <w:t xml:space="preserve">    </w:t>
+      </w:r>
+      <w:proofErr w:type="spellStart"/>
+      <w:r>
+        <w:rPr>
+          <w:rFonts w:ascii="Arial" w:hAnsi="Arial" w:cs="Arial"/>
+          <w:sz w:val="24"/>
+          <w:szCs w:val="24"/>
+          <w:lang w:val="en-US"/>
+        </w:rPr>
+        <w:t>nacionaliade</w:t>
+      </w:r>
+      <w:proofErr w:type="spellEnd"/>
+      <w:r>
+        <w:rPr>
+          <w:rFonts w:ascii="Arial" w:hAnsi="Arial" w:cs="Arial"/>
+          <w:sz w:val="24"/>
+          <w:szCs w:val="24"/>
+          <w:lang w:val="en-US"/>
+        </w:rPr>
+        <w:t xml:space="preserve"> </w:t>
+      </w:r>
+      <w:proofErr w:type="gramStart"/>
+      <w:r>
+        <w:rPr>
+          <w:rFonts w:ascii="Arial" w:hAnsi="Arial" w:cs="Arial"/>
+          <w:sz w:val="24"/>
+          <w:szCs w:val="24"/>
+          <w:lang w:val="en-US"/>
+        </w:rPr>
+        <w:t>VARCHAR(</w:t>
+      </w:r>
+      <w:proofErr w:type="gramEnd"/>
+      <w:r>
+        <w:rPr>
+          <w:rFonts w:ascii="Arial" w:hAnsi="Arial" w:cs="Arial"/>
+          <w:sz w:val="24"/>
+          <w:szCs w:val="24"/>
+          <w:lang w:val="en-US"/>
+        </w:rPr>
+        <w:t>50) NOT NULL</w:t>
+      </w:r>
+    </w:p>
+    <w:p>
+      <w:pPr>
+        <w:rPr>
+          <w:rFonts w:ascii="Arial" w:hAnsi="Arial" w:cs="Arial"/>
+          <w:sz w:val="24"/>
+          <w:szCs w:val="24"/>
+          <w:lang w:val="en-US"/>
+        </w:rPr>
+      </w:pPr>
+      <w:r>
+        <w:rPr>
+          <w:rFonts w:ascii="Arial" w:hAnsi="Arial" w:cs="Arial"/>
+          <w:sz w:val="24"/>
+          <w:szCs w:val="24"/>
+          <w:lang w:val="en-US"/>
+        </w:rPr>
+        <w:t>);</w:t>
+      </w:r>
+    </w:p>
+    <w:p>
+      <w:pPr>
+        <w:rPr>
+          <w:rFonts w:ascii="Arial" w:hAnsi="Arial" w:cs="Arial"/>
+          <w:sz w:val="24"/>
+          <w:szCs w:val="24"/>
+          <w:lang w:val="en-US"/>
+        </w:rPr>
+      </w:pPr>
+    </w:p>
+    <w:p>
+      <w:pPr>
+        <w:rPr>
+          <w:rFonts w:ascii="Arial" w:hAnsi="Arial" w:cs="Arial"/>
+          <w:sz w:val="24"/>
+          <w:szCs w:val="24"/>
+          <w:lang w:val="en-US"/>
+        </w:rPr>
+      </w:pPr>
+      <w:r>
+        <w:rPr>
+          <w:rFonts w:ascii="Arial" w:hAnsi="Arial" w:cs="Arial"/>
+          <w:sz w:val="24"/>
+          <w:szCs w:val="24"/>
+          <w:lang w:val="en-US"/>
+        </w:rPr>
+        <w:t xml:space="preserve">CREATE TABLE </w:t>
+      </w:r>
+      <w:proofErr w:type="spellStart"/>
+      <w:r>
+        <w:rPr>
+          <w:rFonts w:ascii="Arial" w:hAnsi="Arial" w:cs="Arial"/>
+          <w:sz w:val="24"/>
+          <w:szCs w:val="24"/>
+          <w:lang w:val="en-US"/>
+        </w:rPr>
+        <w:t>tbl_livros</w:t>
+      </w:r>
+      <w:proofErr w:type="spellEnd"/>
+      <w:r>
+        <w:rPr>
+          <w:rFonts w:ascii="Arial" w:hAnsi="Arial" w:cs="Arial"/>
+          <w:sz w:val="24"/>
+          <w:szCs w:val="24"/>
+          <w:lang w:val="en-US"/>
+        </w:rPr>
+        <w:t xml:space="preserve"> (</w:t>
+      </w:r>
+    </w:p>
+    <w:p>
+      <w:pPr>
+        <w:rPr>
+          <w:rFonts w:ascii="Arial" w:hAnsi="Arial" w:cs="Arial"/>
+          <w:sz w:val="24"/>
+          <w:szCs w:val="24"/>
+          <w:lang w:val="en-US"/>
+        </w:rPr>
+      </w:pPr>
+      <w:r>
+        <w:rPr>
+          <w:rFonts w:ascii="Arial" w:hAnsi="Arial" w:cs="Arial"/>
+          <w:sz w:val="24"/>
+          <w:szCs w:val="24"/>
+          <w:lang w:val="en-US"/>
+        </w:rPr>
+        <w:tab/>
+      </w:r>
+      <w:proofErr w:type="spellStart"/>
+      <w:r>
+        <w:rPr>
+          <w:rFonts w:ascii="Arial" w:hAnsi="Arial" w:cs="Arial"/>
+          <w:sz w:val="24"/>
+          <w:szCs w:val="24"/>
+          <w:lang w:val="en-US"/>
+        </w:rPr>
+        <w:t>isbn</w:t>
+      </w:r>
+      <w:proofErr w:type="spellEnd"/>
+      <w:r>
+        <w:rPr>
+          <w:rFonts w:ascii="Arial" w:hAnsi="Arial" w:cs="Arial"/>
+          <w:sz w:val="24"/>
+          <w:szCs w:val="24"/>
+          <w:lang w:val="en-US"/>
+        </w:rPr>
+        <w:t xml:space="preserve"> BIGINT PRIMARY KEY,</w:t>
+      </w:r>
+    </w:p>
+    <w:p>
+      <w:pPr>
+        <w:rPr>
+          <w:rFonts w:ascii="Arial" w:hAnsi="Arial" w:cs="Arial"/>
+          <w:sz w:val="24"/>
+          <w:szCs w:val="24"/>
+          <w:lang w:val="en-US"/>
+        </w:rPr>
+      </w:pPr>
+      <w:r>
+        <w:rPr>
+          <w:rFonts w:ascii="Arial" w:hAnsi="Arial" w:cs="Arial"/>
+          <w:sz w:val="24"/>
+          <w:szCs w:val="24"/>
+          <w:lang w:val="en-US"/>
+        </w:rPr>
+        <w:tab/>
+      </w:r>
+      <w:proofErr w:type="spellStart"/>
+      <w:r>
+        <w:rPr>
+          <w:rFonts w:ascii="Arial" w:hAnsi="Arial" w:cs="Arial"/>
+          <w:sz w:val="24"/>
+          <w:szCs w:val="24"/>
+          <w:lang w:val="en-US"/>
+        </w:rPr>
+        <w:t>titulo</w:t>
+      </w:r>
+      <w:proofErr w:type="spellEnd"/>
+      <w:r>
+        <w:rPr>
+          <w:rFonts w:ascii="Arial" w:hAnsi="Arial" w:cs="Arial"/>
+          <w:sz w:val="24"/>
+          <w:szCs w:val="24"/>
+          <w:lang w:val="en-US"/>
+        </w:rPr>
+        <w:t xml:space="preserve"> </w:t>
+      </w:r>
+      <w:proofErr w:type="gramStart"/>
+      <w:r>
+        <w:rPr>
+          <w:rFonts w:ascii="Arial" w:hAnsi="Arial" w:cs="Arial"/>
+          <w:sz w:val="24"/>
+          <w:szCs w:val="24"/>
+          <w:lang w:val="en-US"/>
+        </w:rPr>
+        <w:t>VARCHAR(</w:t>
+      </w:r>
+      <w:proofErr w:type="gramEnd"/>
+      <w:r>
+        <w:rPr>
+          <w:rFonts w:ascii="Arial" w:hAnsi="Arial" w:cs="Arial"/>
+          <w:sz w:val="24"/>
+          <w:szCs w:val="24"/>
+          <w:lang w:val="en-US"/>
+        </w:rPr>
+        <w:t>100) NOT NULL,</w:t>
+      </w:r>
+    </w:p>
+    <w:p>
+      <w:pPr>
+        <w:rPr>
+          <w:rFonts w:ascii="Arial" w:hAnsi="Arial" w:cs="Arial"/>
+          <w:sz w:val="24"/>
+          <w:szCs w:val="24"/>
+          <w:lang w:val="en-US"/>
+        </w:rPr>
+      </w:pPr>
+      <w:r>
+        <w:rPr>
+          <w:rFonts w:ascii="Arial" w:hAnsi="Arial" w:cs="Arial"/>
+          <w:sz w:val="24"/>
+          <w:szCs w:val="24"/>
+          <w:lang w:val="en-US"/>
+        </w:rPr>
+        <w:tab/>
+      </w:r>
+      <w:proofErr w:type="spellStart"/>
+      <w:r>
+        <w:rPr>
+          <w:rFonts w:ascii="Arial" w:hAnsi="Arial" w:cs="Arial"/>
+          <w:sz w:val="24"/>
+          <w:szCs w:val="24"/>
+          <w:lang w:val="en-US"/>
+        </w:rPr>
+        <w:t>ano_publicacao</w:t>
+      </w:r>
+      <w:proofErr w:type="spellEnd"/>
+      <w:r>
+        <w:rPr>
+          <w:rFonts w:ascii="Arial" w:hAnsi="Arial" w:cs="Arial"/>
+          <w:sz w:val="24"/>
+          <w:szCs w:val="24"/>
+          <w:lang w:val="en-US"/>
+        </w:rPr>
+        <w:t xml:space="preserve"> YEAR NOT NULL,</w:t>
+      </w:r>
+    </w:p>
+    <w:p>
+      <w:pPr>
+        <w:rPr>
+          <w:rFonts w:ascii="Arial" w:hAnsi="Arial" w:cs="Arial"/>
+          <w:sz w:val="24"/>
+          <w:szCs w:val="24"/>
+          <w:lang w:val="en-US"/>
+        </w:rPr>
+      </w:pPr>
+      <w:r>
+        <w:rPr>
+          <w:rFonts w:ascii="Arial" w:hAnsi="Arial" w:cs="Arial"/>
+          <w:sz w:val="24"/>
+          <w:szCs w:val="24"/>
+          <w:lang w:val="en-US"/>
+        </w:rPr>
+        <w:tab/>
+      </w:r>
+      <w:proofErr w:type="spellStart"/>
+      <w:r>
+        <w:rPr>
+          <w:rFonts w:ascii="Arial" w:hAnsi="Arial" w:cs="Arial"/>
+          <w:sz w:val="24"/>
+          <w:szCs w:val="24"/>
+          <w:lang w:val="en-US"/>
+        </w:rPr>
+        <w:t>editora</w:t>
+      </w:r>
+      <w:proofErr w:type="spellEnd"/>
+      <w:r>
+        <w:rPr>
+          <w:rFonts w:ascii="Arial" w:hAnsi="Arial" w:cs="Arial"/>
+          <w:sz w:val="24"/>
+          <w:szCs w:val="24"/>
+          <w:lang w:val="en-US"/>
+        </w:rPr>
+        <w:t xml:space="preserve"> </w:t>
+      </w:r>
+      <w:proofErr w:type="gramStart"/>
+      <w:r>
+        <w:rPr>
+          <w:rFonts w:ascii="Arial" w:hAnsi="Arial" w:cs="Arial"/>
+          <w:sz w:val="24"/>
+          <w:szCs w:val="24"/>
+          <w:lang w:val="en-US"/>
+        </w:rPr>
+        <w:t>VARCHAR(</w:t>
+      </w:r>
+      <w:proofErr w:type="gramEnd"/>
+      <w:r>
+        <w:rPr>
+          <w:rFonts w:ascii="Arial" w:hAnsi="Arial" w:cs="Arial"/>
+          <w:sz w:val="24"/>
+          <w:szCs w:val="24"/>
+          <w:lang w:val="en-US"/>
+        </w:rPr>
+        <w:t>100) NOT NULL</w:t>
       </w:r>
     </w:p>
     <w:p>
@@ -1896,6 +4992,7 @@
           <w:szCs w:val="24"/>
           <w:lang w:val="en-US"/>
         </w:rPr>
+        <w:lastRenderedPageBreak/>
         <w:t xml:space="preserve">    FOREIGN KEY (</w:t>
       </w:r>
       <w:proofErr w:type="spellStart"/>
@@ -2292,6 +5389,45 @@
           <w:szCs w:val="24"/>
           <w:lang w:val="en-US"/>
         </w:rPr>
+        <w:t>id_emprestimo</w:t>
+      </w:r>
+      <w:proofErr w:type="spellEnd"/>
+      <w:r>
+        <w:rPr>
+          <w:rFonts w:ascii="Arial" w:hAnsi="Arial" w:cs="Arial"/>
+          <w:sz w:val="24"/>
+          <w:szCs w:val="24"/>
+          <w:lang w:val="en-US"/>
+        </w:rPr>
+        <w:t xml:space="preserve"> INT PRIMARY KEY AUTO_INCREMENT,</w:t>
+      </w:r>
+    </w:p>
+    <w:p>
+      <w:pPr>
+        <w:rPr>
+          <w:rFonts w:ascii="Arial" w:hAnsi="Arial" w:cs="Arial"/>
+          <w:sz w:val="24"/>
+          <w:szCs w:val="24"/>
+          <w:lang w:val="en-US"/>
+        </w:rPr>
+      </w:pPr>
+      <w:r>
+        <w:rPr>
+          <w:rFonts w:ascii="Arial" w:hAnsi="Arial" w:cs="Arial"/>
+          <w:sz w:val="24"/>
+          <w:szCs w:val="24"/>
+          <w:lang w:val="en-US"/>
+        </w:rPr>
+        <w:tab/>
+      </w:r>
+      <w:proofErr w:type="spellStart"/>
+      <w:r>
+        <w:rPr>
+          <w:rFonts w:ascii="Arial" w:hAnsi="Arial" w:cs="Arial"/>
+          <w:sz w:val="24"/>
+          <w:szCs w:val="24"/>
+          <w:lang w:val="en-US"/>
+        </w:rPr>
         <w:t>id_exemplar</w:t>
       </w:r>
       <w:proofErr w:type="spellEnd"/>
@@ -2418,7 +5554,6 @@
           <w:szCs w:val="24"/>
           <w:lang w:val="en-US"/>
         </w:rPr>
-        <w:lastRenderedPageBreak/>
         <w:t xml:space="preserve">    </w:t>
       </w:r>
       <w:proofErr w:type="spellStart"/>
@@ -2439,26 +5574,26 @@
           <w:szCs w:val="24"/>
           <w:lang w:val="en-US"/>
         </w:rPr>
-        <w:t xml:space="preserve"> DATE NOT NULL,</w:t>
-      </w:r>
-    </w:p>
-    <w:p>
-      <w:pPr>
-        <w:rPr>
-          <w:rFonts w:ascii="Arial" w:hAnsi="Arial" w:cs="Arial"/>
-          <w:sz w:val="24"/>
-          <w:szCs w:val="24"/>
-          <w:lang w:val="en-US"/>
-        </w:rPr>
-      </w:pPr>
-      <w:r>
-        <w:rPr>
-          <w:rFonts w:ascii="Arial" w:hAnsi="Arial" w:cs="Arial"/>
-          <w:sz w:val="24"/>
-          <w:szCs w:val="24"/>
-          <w:lang w:val="en-US"/>
-        </w:rPr>
-        <w:t xml:space="preserve">    PRIMARY KEY (</w:t>
+        <w:t xml:space="preserve"> DATE,</w:t>
+      </w:r>
+    </w:p>
+    <w:p>
+      <w:pPr>
+        <w:rPr>
+          <w:rFonts w:ascii="Arial" w:hAnsi="Arial" w:cs="Arial"/>
+          <w:sz w:val="24"/>
+          <w:szCs w:val="24"/>
+          <w:lang w:val="en-US"/>
+        </w:rPr>
+      </w:pPr>
+      <w:r>
+        <w:rPr>
+          <w:rFonts w:ascii="Arial" w:hAnsi="Arial" w:cs="Arial"/>
+          <w:sz w:val="24"/>
+          <w:szCs w:val="24"/>
+          <w:lang w:val="en-US"/>
+        </w:rPr>
+        <w:t xml:space="preserve">    FOREIGN KEY (</w:t>
       </w:r>
       <w:proofErr w:type="spellStart"/>
       <w:r>
@@ -2478,26 +5613,27 @@
           <w:szCs w:val="24"/>
           <w:lang w:val="en-US"/>
         </w:rPr>
-        <w:t>, matricula),</w:t>
-      </w:r>
-    </w:p>
-    <w:p>
-      <w:pPr>
-        <w:rPr>
-          <w:rFonts w:ascii="Arial" w:hAnsi="Arial" w:cs="Arial"/>
-          <w:sz w:val="24"/>
-          <w:szCs w:val="24"/>
-          <w:lang w:val="en-US"/>
-        </w:rPr>
-      </w:pPr>
-      <w:r>
-        <w:rPr>
-          <w:rFonts w:ascii="Arial" w:hAnsi="Arial" w:cs="Arial"/>
-          <w:sz w:val="24"/>
-          <w:szCs w:val="24"/>
-          <w:lang w:val="en-US"/>
-        </w:rPr>
-        <w:t xml:space="preserve">    FOREIGN KEY (</w:t>
+        <w:t xml:space="preserve">) REFERENCES </w:t>
+      </w:r>
+      <w:proofErr w:type="spellStart"/>
+      <w:r>
+        <w:rPr>
+          <w:rFonts w:ascii="Arial" w:hAnsi="Arial" w:cs="Arial"/>
+          <w:sz w:val="24"/>
+          <w:szCs w:val="24"/>
+          <w:lang w:val="en-US"/>
+        </w:rPr>
+        <w:t>tbl_exemplares</w:t>
+      </w:r>
+      <w:proofErr w:type="spellEnd"/>
+      <w:r>
+        <w:rPr>
+          <w:rFonts w:ascii="Arial" w:hAnsi="Arial" w:cs="Arial"/>
+          <w:sz w:val="24"/>
+          <w:szCs w:val="24"/>
+          <w:lang w:val="en-US"/>
+        </w:rPr>
+        <w:t>(</w:t>
       </w:r>
       <w:proofErr w:type="spellStart"/>
       <w:r>
@@ -2517,46 +5653,6 @@
           <w:szCs w:val="24"/>
           <w:lang w:val="en-US"/>
         </w:rPr>
-        <w:t xml:space="preserve">) REFERENCES </w:t>
-      </w:r>
-      <w:proofErr w:type="spellStart"/>
-      <w:r>
-        <w:rPr>
-          <w:rFonts w:ascii="Arial" w:hAnsi="Arial" w:cs="Arial"/>
-          <w:sz w:val="24"/>
-          <w:szCs w:val="24"/>
-          <w:lang w:val="en-US"/>
-        </w:rPr>
-        <w:t>tbl_exemplares</w:t>
-      </w:r>
-      <w:proofErr w:type="spellEnd"/>
-      <w:r>
-        <w:rPr>
-          <w:rFonts w:ascii="Arial" w:hAnsi="Arial" w:cs="Arial"/>
-          <w:sz w:val="24"/>
-          <w:szCs w:val="24"/>
-          <w:lang w:val="en-US"/>
-        </w:rPr>
-        <w:t>(</w:t>
-      </w:r>
-      <w:proofErr w:type="spellStart"/>
-      <w:r>
-        <w:rPr>
-          <w:rFonts w:ascii="Arial" w:hAnsi="Arial" w:cs="Arial"/>
-          <w:sz w:val="24"/>
-          <w:szCs w:val="24"/>
-          <w:lang w:val="en-US"/>
-        </w:rPr>
-        <w:t>id_exemplar</w:t>
-      </w:r>
-      <w:proofErr w:type="spellEnd"/>
-      <w:r>
-        <w:rPr>
-          <w:rFonts w:ascii="Arial" w:hAnsi="Arial" w:cs="Arial"/>
-          <w:sz w:val="24"/>
-          <w:szCs w:val="24"/>
-          <w:lang w:val="en-US"/>
-        </w:rPr>
         <w:t>),</w:t>
       </w:r>
     </w:p>
@@ -2566,31 +5662,25 @@
           <w:rFonts w:ascii="Arial" w:hAnsi="Arial" w:cs="Arial"/>
           <w:sz w:val="24"/>
           <w:szCs w:val="24"/>
-        </w:rPr>
-      </w:pPr>
-      <w:r>
-        <w:rPr>
-          <w:rFonts w:ascii="Arial" w:hAnsi="Arial" w:cs="Arial"/>
-          <w:sz w:val="24"/>
-          <w:szCs w:val="24"/>
-          <w:lang w:val="en-US"/>
-        </w:rPr>
-        <w:t xml:space="preserve">    </w:t>
-      </w:r>
-      <w:r>
-        <w:rPr>
-          <w:rFonts w:ascii="Arial" w:hAnsi="Arial" w:cs="Arial"/>
-          <w:sz w:val="24"/>
-          <w:szCs w:val="24"/>
-        </w:rPr>
-        <w:t xml:space="preserve">FOREIGN KEY (matricula) REFERENCES </w:t>
-      </w:r>
-      <w:proofErr w:type="spellStart"/>
-      <w:r>
-        <w:rPr>
-          <w:rFonts w:ascii="Arial" w:hAnsi="Arial" w:cs="Arial"/>
-          <w:sz w:val="24"/>
-          <w:szCs w:val="24"/>
+          <w:lang w:val="en-US"/>
+        </w:rPr>
+      </w:pPr>
+      <w:r>
+        <w:rPr>
+          <w:rFonts w:ascii="Arial" w:hAnsi="Arial" w:cs="Arial"/>
+          <w:sz w:val="24"/>
+          <w:szCs w:val="24"/>
+          <w:lang w:val="en-US"/>
+        </w:rPr>
+        <w:t xml:space="preserve">    FOREIGN KEY (matricula) REFERENCES </w:t>
+      </w:r>
+      <w:proofErr w:type="spellStart"/>
+      <w:r>
+        <w:rPr>
+          <w:rFonts w:ascii="Arial" w:hAnsi="Arial" w:cs="Arial"/>
+          <w:sz w:val="24"/>
+          <w:szCs w:val="24"/>
+          <w:lang w:val="en-US"/>
         </w:rPr>
         <w:t>tbl_membros</w:t>
       </w:r>
@@ -2600,6 +5690,7 @@
           <w:rFonts w:ascii="Arial" w:hAnsi="Arial" w:cs="Arial"/>
           <w:sz w:val="24"/>
           <w:szCs w:val="24"/>
+          <w:lang w:val="en-US"/>
         </w:rPr>
         <w:t>(matricula)</w:t>
       </w:r>
@@ -2610,285 +5701,17 @@
           <w:rFonts w:ascii="Arial" w:hAnsi="Arial" w:cs="Arial"/>
           <w:sz w:val="24"/>
           <w:szCs w:val="24"/>
-        </w:rPr>
-      </w:pPr>
-      <w:r>
-        <w:rPr>
-          <w:rFonts w:ascii="Arial" w:hAnsi="Arial" w:cs="Arial"/>
-          <w:sz w:val="24"/>
-          <w:szCs w:val="24"/>
+          <w:lang w:val="en-US"/>
+        </w:rPr>
+      </w:pPr>
+      <w:r>
+        <w:rPr>
+          <w:rFonts w:ascii="Arial" w:hAnsi="Arial" w:cs="Arial"/>
+          <w:sz w:val="24"/>
+          <w:szCs w:val="24"/>
+          <w:lang w:val="en-US"/>
         </w:rPr>
         <w:t>);</w:t>
-      </w:r>
-    </w:p>
-    <w:p>
-      <w:pPr>
-        <w:rPr>
-          <w:rFonts w:ascii="Arial" w:hAnsi="Arial" w:cs="Arial"/>
-          <w:sz w:val="24"/>
-          <w:szCs w:val="24"/>
-        </w:rPr>
-      </w:pPr>
-    </w:p>
-    <w:p>
-      <w:pPr>
-        <w:rPr>
-          <w:rFonts w:ascii="Arial" w:hAnsi="Arial" w:cs="Arial"/>
-          <w:b/>
-          <w:sz w:val="28"/>
-          <w:szCs w:val="24"/>
-        </w:rPr>
-      </w:pPr>
-      <w:r>
-        <w:rPr>
-          <w:rFonts w:ascii="Arial" w:hAnsi="Arial" w:cs="Arial"/>
-          <w:b/>
-          <w:sz w:val="28"/>
-          <w:szCs w:val="24"/>
-        </w:rPr>
-        <w:t>04:</w:t>
-      </w:r>
-    </w:p>
-    <w:p>
-      <w:pPr>
-        <w:rPr>
-          <w:rFonts w:ascii="Arial" w:hAnsi="Arial" w:cs="Arial"/>
-          <w:sz w:val="24"/>
-          <w:szCs w:val="24"/>
-          <w:lang w:val="en-US"/>
-        </w:rPr>
-      </w:pPr>
-      <w:r>
-        <w:rPr>
-          <w:rFonts w:ascii="Arial" w:hAnsi="Arial" w:cs="Arial"/>
-          <w:sz w:val="24"/>
-          <w:szCs w:val="24"/>
-          <w:lang w:val="en-US"/>
-        </w:rPr>
-        <w:t>CREATE USER '</w:t>
-      </w:r>
-      <w:proofErr w:type="spellStart"/>
-      <w:r>
-        <w:rPr>
-          <w:rFonts w:ascii="Arial" w:hAnsi="Arial" w:cs="Arial"/>
-          <w:sz w:val="24"/>
-          <w:szCs w:val="24"/>
-          <w:lang w:val="en-US"/>
-        </w:rPr>
-        <w:t>estagiario</w:t>
-      </w:r>
-      <w:proofErr w:type="spellEnd"/>
-      <w:r>
-        <w:rPr>
-          <w:rFonts w:ascii="Arial" w:hAnsi="Arial" w:cs="Arial"/>
-          <w:sz w:val="24"/>
-          <w:szCs w:val="24"/>
-          <w:lang w:val="en-US"/>
-        </w:rPr>
-        <w:t>'@'localhost' IDENTIFIED BY 'mudar123';</w:t>
-      </w:r>
-    </w:p>
-    <w:p>
-      <w:pPr>
-        <w:rPr>
-          <w:rFonts w:ascii="Arial" w:hAnsi="Arial" w:cs="Arial"/>
-          <w:sz w:val="24"/>
-          <w:szCs w:val="24"/>
-          <w:lang w:val="en-US"/>
-        </w:rPr>
-      </w:pPr>
-    </w:p>
-    <w:p>
-      <w:pPr>
-        <w:rPr>
-          <w:rFonts w:ascii="Arial" w:hAnsi="Arial" w:cs="Arial"/>
-          <w:sz w:val="24"/>
-          <w:szCs w:val="24"/>
-        </w:rPr>
-      </w:pPr>
-      <w:r>
-        <w:rPr>
-          <w:rFonts w:ascii="Arial" w:hAnsi="Arial" w:cs="Arial"/>
-          <w:sz w:val="24"/>
-          <w:szCs w:val="24"/>
-        </w:rPr>
-        <w:t xml:space="preserve">GRANT ALTER ON </w:t>
-      </w:r>
-      <w:proofErr w:type="spellStart"/>
-      <w:r>
-        <w:rPr>
-          <w:rFonts w:ascii="Arial" w:hAnsi="Arial" w:cs="Arial"/>
-          <w:sz w:val="24"/>
-          <w:szCs w:val="24"/>
-        </w:rPr>
-        <w:t>db_saber_e_cia_b.tbl_livros</w:t>
-      </w:r>
-      <w:proofErr w:type="spellEnd"/>
-      <w:r>
-        <w:rPr>
-          <w:rFonts w:ascii="Arial" w:hAnsi="Arial" w:cs="Arial"/>
-          <w:sz w:val="24"/>
-          <w:szCs w:val="24"/>
-        </w:rPr>
-        <w:t xml:space="preserve"> TO '</w:t>
-      </w:r>
-      <w:proofErr w:type="spellStart"/>
-      <w:r>
-        <w:rPr>
-          <w:rFonts w:ascii="Arial" w:hAnsi="Arial" w:cs="Arial"/>
-          <w:sz w:val="24"/>
-          <w:szCs w:val="24"/>
-        </w:rPr>
-        <w:t>estagiario</w:t>
-      </w:r>
-      <w:proofErr w:type="spellEnd"/>
-      <w:r>
-        <w:rPr>
-          <w:rFonts w:ascii="Arial" w:hAnsi="Arial" w:cs="Arial"/>
-          <w:sz w:val="24"/>
-          <w:szCs w:val="24"/>
-        </w:rPr>
-        <w:t>'@'</w:t>
-      </w:r>
-      <w:proofErr w:type="spellStart"/>
-      <w:r>
-        <w:rPr>
-          <w:rFonts w:ascii="Arial" w:hAnsi="Arial" w:cs="Arial"/>
-          <w:sz w:val="24"/>
-          <w:szCs w:val="24"/>
-        </w:rPr>
-        <w:t>localhost</w:t>
-      </w:r>
-      <w:proofErr w:type="spellEnd"/>
-      <w:r>
-        <w:rPr>
-          <w:rFonts w:ascii="Arial" w:hAnsi="Arial" w:cs="Arial"/>
-          <w:sz w:val="24"/>
-          <w:szCs w:val="24"/>
-        </w:rPr>
-        <w:t>';</w:t>
-      </w:r>
-    </w:p>
-    <w:p>
-      <w:pPr>
-        <w:rPr>
-          <w:rFonts w:ascii="Arial" w:hAnsi="Arial" w:cs="Arial"/>
-          <w:sz w:val="24"/>
-          <w:szCs w:val="24"/>
-        </w:rPr>
-      </w:pPr>
-    </w:p>
-    <w:p>
-      <w:pPr>
-        <w:rPr>
-          <w:rFonts w:ascii="Arial" w:hAnsi="Arial" w:cs="Arial"/>
-          <w:sz w:val="24"/>
-          <w:szCs w:val="24"/>
-        </w:rPr>
-      </w:pPr>
-      <w:r>
-        <w:rPr>
-          <w:rFonts w:ascii="Arial" w:hAnsi="Arial" w:cs="Arial"/>
-          <w:sz w:val="24"/>
-          <w:szCs w:val="24"/>
-        </w:rPr>
-        <w:t xml:space="preserve">USE </w:t>
-      </w:r>
-      <w:proofErr w:type="spellStart"/>
-      <w:r>
-        <w:rPr>
-          <w:rFonts w:ascii="Arial" w:hAnsi="Arial" w:cs="Arial"/>
-          <w:sz w:val="24"/>
-          <w:szCs w:val="24"/>
-        </w:rPr>
-        <w:t>db_saber_e_cia_b</w:t>
-      </w:r>
-      <w:proofErr w:type="spellEnd"/>
-      <w:r>
-        <w:rPr>
-          <w:rFonts w:ascii="Arial" w:hAnsi="Arial" w:cs="Arial"/>
-          <w:sz w:val="24"/>
-          <w:szCs w:val="24"/>
-        </w:rPr>
-        <w:t>;</w:t>
-      </w:r>
-    </w:p>
-    <w:p>
-      <w:pPr>
-        <w:rPr>
-          <w:rFonts w:ascii="Arial" w:hAnsi="Arial" w:cs="Arial"/>
-          <w:sz w:val="24"/>
-          <w:szCs w:val="24"/>
-        </w:rPr>
-      </w:pPr>
-    </w:p>
-    <w:p>
-      <w:pPr>
-        <w:rPr>
-          <w:rFonts w:ascii="Arial" w:hAnsi="Arial" w:cs="Arial"/>
-          <w:sz w:val="24"/>
-          <w:szCs w:val="24"/>
-          <w:lang w:val="en-US"/>
-        </w:rPr>
-      </w:pPr>
-      <w:r>
-        <w:rPr>
-          <w:rFonts w:ascii="Arial" w:hAnsi="Arial" w:cs="Arial"/>
-          <w:sz w:val="24"/>
-          <w:szCs w:val="24"/>
-          <w:lang w:val="en-US"/>
-        </w:rPr>
-        <w:t xml:space="preserve">ALTER TABLE </w:t>
-      </w:r>
-      <w:proofErr w:type="spellStart"/>
-      <w:r>
-        <w:rPr>
-          <w:rFonts w:ascii="Arial" w:hAnsi="Arial" w:cs="Arial"/>
-          <w:sz w:val="24"/>
-          <w:szCs w:val="24"/>
-          <w:lang w:val="en-US"/>
-        </w:rPr>
-        <w:t>tbl_livros</w:t>
-      </w:r>
-      <w:proofErr w:type="spellEnd"/>
-    </w:p>
-    <w:p>
-      <w:pPr>
-        <w:rPr>
-          <w:rFonts w:ascii="Arial" w:hAnsi="Arial" w:cs="Arial"/>
-          <w:sz w:val="24"/>
-          <w:szCs w:val="24"/>
-          <w:lang w:val="en-US"/>
-        </w:rPr>
-      </w:pPr>
-      <w:r>
-        <w:rPr>
-          <w:rFonts w:ascii="Arial" w:hAnsi="Arial" w:cs="Arial"/>
-          <w:sz w:val="24"/>
-          <w:szCs w:val="24"/>
-          <w:lang w:val="en-US"/>
-        </w:rPr>
-        <w:t xml:space="preserve">ADD COLUMN </w:t>
-      </w:r>
-      <w:proofErr w:type="spellStart"/>
-      <w:r>
-        <w:rPr>
-          <w:rFonts w:ascii="Arial" w:hAnsi="Arial" w:cs="Arial"/>
-          <w:sz w:val="24"/>
-          <w:szCs w:val="24"/>
-          <w:lang w:val="en-US"/>
-        </w:rPr>
-        <w:t>genero</w:t>
-      </w:r>
-      <w:proofErr w:type="spellEnd"/>
-      <w:r>
-        <w:rPr>
-          <w:rFonts w:ascii="Arial" w:hAnsi="Arial" w:cs="Arial"/>
-          <w:sz w:val="24"/>
-          <w:szCs w:val="24"/>
-          <w:lang w:val="en-US"/>
-        </w:rPr>
-        <w:t xml:space="preserve"> VARCHAR(50) NOT NULL;</w:t>
       </w:r>
       <w:bookmarkStart w:id="0" w:name="_GoBack"/>
       <w:bookmarkEnd w:id="0"/>

</xml_diff>